<commit_message>
Update Template - Project proposal.docx
</commit_message>
<xml_diff>
--- a/Template - Project proposal.docx
+++ b/Template - Project proposal.docx
@@ -1,6 +1,6 @@
 
 <file path=word/document.xml><?xml version="1.0" encoding="utf-8"?>
-<w:document xmlns:wpc="http://schemas.microsoft.com/office/word/2010/wordprocessingCanvas" xmlns:mc="http://schemas.openxmlformats.org/markup-compatibility/2006" xmlns:o="urn:schemas-microsoft-com:office:office" xmlns:r="http://schemas.openxmlformats.org/officeDocument/2006/relationships" xmlns:m="http://schemas.openxmlformats.org/officeDocument/2006/math" xmlns:v="urn:schemas-microsoft-com:vml" xmlns:wp14="http://schemas.microsoft.com/office/word/2010/wordprocessingDrawing" xmlns:wp="http://schemas.openxmlformats.org/drawingml/2006/wordprocessingDrawing" xmlns:w10="urn:schemas-microsoft-com:office:word" xmlns:w="http://schemas.openxmlformats.org/wordprocessingml/2006/main" xmlns:w14="http://schemas.microsoft.com/office/word/2010/wordml" xmlns:wpg="http://schemas.microsoft.com/office/word/2010/wordprocessingGroup" xmlns:wpi="http://schemas.microsoft.com/office/word/2010/wordprocessingInk" xmlns:wne="http://schemas.microsoft.com/office/word/2006/wordml" xmlns:wps="http://schemas.microsoft.com/office/word/2010/wordprocessingShape" mc:Ignorable="w14 wp14">
+<w:document xmlns:wpc="http://schemas.microsoft.com/office/word/2010/wordprocessingCanvas" xmlns:cx="http://schemas.microsoft.com/office/drawing/2014/chartex" xmlns:cx1="http://schemas.microsoft.com/office/drawing/2015/9/8/chartex" xmlns:cx2="http://schemas.microsoft.com/office/drawing/2015/10/21/chartex" xmlns:cx3="http://schemas.microsoft.com/office/drawing/2016/5/9/chartex" xmlns:cx4="http://schemas.microsoft.com/office/drawing/2016/5/10/chartex" xmlns:cx5="http://schemas.microsoft.com/office/drawing/2016/5/11/chartex" xmlns:cx6="http://schemas.microsoft.com/office/drawing/2016/5/12/chartex" xmlns:cx7="http://schemas.microsoft.com/office/drawing/2016/5/13/chartex" xmlns:cx8="http://schemas.microsoft.com/office/drawing/2016/5/14/chartex" xmlns:mc="http://schemas.openxmlformats.org/markup-compatibility/2006" xmlns:aink="http://schemas.microsoft.com/office/drawing/2016/ink" xmlns:am3d="http://schemas.microsoft.com/office/drawing/2017/model3d" xmlns:o="urn:schemas-microsoft-com:office:office" xmlns:r="http://schemas.openxmlformats.org/officeDocument/2006/relationships" xmlns:m="http://schemas.openxmlformats.org/officeDocument/2006/math" xmlns:v="urn:schemas-microsoft-com:vml" xmlns:wp14="http://schemas.microsoft.com/office/word/2010/wordprocessingDrawing" xmlns:wp="http://schemas.openxmlformats.org/drawingml/2006/wordprocessingDrawing" xmlns:w10="urn:schemas-microsoft-com:office:word" xmlns:w="http://schemas.openxmlformats.org/wordprocessingml/2006/main" xmlns:w14="http://schemas.microsoft.com/office/word/2010/wordml" xmlns:w15="http://schemas.microsoft.com/office/word/2012/wordml" xmlns:w16cex="http://schemas.microsoft.com/office/word/2018/wordml/cex" xmlns:w16cid="http://schemas.microsoft.com/office/word/2016/wordml/cid" xmlns:w16="http://schemas.microsoft.com/office/word/2018/wordml" xmlns:w16se="http://schemas.microsoft.com/office/word/2015/wordml/symex" xmlns:wpg="http://schemas.microsoft.com/office/word/2010/wordprocessingGroup" xmlns:wpi="http://schemas.microsoft.com/office/word/2010/wordprocessingInk" xmlns:wne="http://schemas.microsoft.com/office/word/2006/wordml" xmlns:wps="http://schemas.microsoft.com/office/word/2010/wordprocessingShape" mc:Ignorable="w14 w15 w16se w16cid w16 w16cex wp14">
   <w:body>
     <w:p>
       <w:pPr>
@@ -24,7 +24,7 @@
           <w:lang w:eastAsia="en-US"/>
         </w:rPr>
         <w:drawing>
-          <wp:inline distT="0" distB="0" distL="114300" distR="114300">
+          <wp:inline distT="0" distB="0" distL="114300" distR="114300" wp14:anchorId="3EA91D3D" wp14:editId="78D37DA1">
             <wp:extent cx="1710055" cy="1710055"/>
             <wp:effectExtent l="0" t="0" r="4445" b="4445"/>
             <wp:docPr id="31" name="Picture 31" descr="Logo_Kinh_tế_Đà_Nẵng"/>
@@ -41,7 +41,7 @@
                     </pic:cNvPicPr>
                   </pic:nvPicPr>
                   <pic:blipFill>
-                    <a:blip r:embed="rId7"/>
+                    <a:blip r:embed="rId6"/>
                     <a:stretch>
                       <a:fillRect/>
                     </a:stretch>
@@ -168,6 +168,7 @@
           <w:color w:val="000000" w:themeColor="text1"/>
           <w:sz w:val="52"/>
           <w:szCs w:val="52"/>
+          <w:lang w:val="vi-VN"/>
         </w:rPr>
       </w:pPr>
       <w:r>
@@ -177,8 +178,9 @@
           <w:color w:val="000000" w:themeColor="text1"/>
           <w:sz w:val="52"/>
           <w:szCs w:val="52"/>
-        </w:rPr>
-        <w:t>&lt;TÊN DỰ ÁN&gt;</w:t>
+          <w:lang w:val="vi-VN"/>
+        </w:rPr>
+        <w:t>WEBSITE ĐẶT &amp; NHẬN SẢN PHẨM IN ẤN</w:t>
       </w:r>
     </w:p>
     <w:p>
@@ -202,6 +204,7 @@
           <w:color w:val="000000" w:themeColor="text1"/>
           <w:sz w:val="36"/>
           <w:szCs w:val="36"/>
+          <w:lang w:val="vi-VN"/>
         </w:rPr>
       </w:pPr>
       <w:r>
@@ -212,7 +215,18 @@
           <w:sz w:val="36"/>
           <w:szCs w:val="36"/>
         </w:rPr>
-        <w:t>Version: ……………..</w:t>
+        <w:t xml:space="preserve">Version: </w:t>
+      </w:r>
+      <w:r>
+        <w:rPr>
+          <w:rFonts w:ascii="Calibri" w:hAnsi="Calibri" w:cs="Calibri"/>
+          <w:bCs/>
+          <w:color w:val="000000" w:themeColor="text1"/>
+          <w:sz w:val="36"/>
+          <w:szCs w:val="36"/>
+          <w:lang w:val="vi-VN"/>
+        </w:rPr>
+        <w:t>1</w:t>
       </w:r>
     </w:p>
     <w:p>
@@ -224,6 +238,7 @@
           <w:color w:val="000000" w:themeColor="text1"/>
           <w:sz w:val="36"/>
           <w:szCs w:val="36"/>
+          <w:lang w:val="vi-VN"/>
         </w:rPr>
       </w:pPr>
       <w:r>
@@ -234,7 +249,18 @@
           <w:sz w:val="36"/>
           <w:szCs w:val="36"/>
         </w:rPr>
-        <w:t>Project team:……………..</w:t>
+        <w:t>Project team</w:t>
+      </w:r>
+      <w:r>
+        <w:rPr>
+          <w:rFonts w:ascii="Calibri" w:hAnsi="Calibri" w:cs="Calibri"/>
+          <w:bCs/>
+          <w:color w:val="000000" w:themeColor="text1"/>
+          <w:sz w:val="36"/>
+          <w:szCs w:val="36"/>
+          <w:lang w:val="vi-VN"/>
+        </w:rPr>
+        <w:t>: Titan Team</w:t>
       </w:r>
     </w:p>
     <w:p>
@@ -246,6 +272,7 @@
           <w:color w:val="000000" w:themeColor="text1"/>
           <w:sz w:val="36"/>
           <w:szCs w:val="36"/>
+          <w:lang w:val="vi-VN"/>
         </w:rPr>
       </w:pPr>
       <w:r>
@@ -256,7 +283,18 @@
           <w:sz w:val="36"/>
           <w:szCs w:val="36"/>
         </w:rPr>
-        <w:t>Created date:……………..</w:t>
+        <w:t>Created date</w:t>
+      </w:r>
+      <w:r>
+        <w:rPr>
+          <w:rFonts w:ascii="Calibri" w:hAnsi="Calibri" w:cs="Calibri"/>
+          <w:bCs/>
+          <w:color w:val="000000" w:themeColor="text1"/>
+          <w:sz w:val="36"/>
+          <w:szCs w:val="36"/>
+          <w:lang w:val="vi-VN"/>
+        </w:rPr>
+        <w:t>: Jan, 2021</w:t>
       </w:r>
     </w:p>
     <w:p>
@@ -426,15 +464,16 @@
               <w:rPr>
                 <w:rFonts w:ascii="Calibri" w:hAnsi="Calibri" w:cs="Calibri"/>
                 <w:sz w:val="26"/>
-              </w:rPr>
-            </w:pPr>
-            <w:r>
-              <w:rPr>
-                <w:rFonts w:ascii="Calibri" w:hAnsi="Calibri" w:cs="Calibri"/>
-                <w:color w:val="000009"/>
-                <w:sz w:val="26"/>
-              </w:rPr>
-              <w:t>&lt;tên project&gt;</w:t>
+                <w:lang w:val="vi-VN"/>
+              </w:rPr>
+            </w:pPr>
+            <w:r>
+              <w:rPr>
+                <w:rFonts w:ascii="Calibri" w:hAnsi="Calibri" w:cs="Calibri"/>
+                <w:sz w:val="26"/>
+                <w:lang w:val="vi-VN"/>
+              </w:rPr>
+              <w:t>Website in ấn tiện lợi</w:t>
             </w:r>
           </w:p>
         </w:tc>
@@ -483,8 +522,17 @@
               <w:rPr>
                 <w:rFonts w:ascii="Calibri" w:hAnsi="Calibri" w:cs="Calibri"/>
                 <w:sz w:val="26"/>
-              </w:rPr>
-            </w:pPr>
+                <w:lang w:val="vi-VN"/>
+              </w:rPr>
+            </w:pPr>
+            <w:r>
+              <w:rPr>
+                <w:rFonts w:ascii="Calibri" w:hAnsi="Calibri" w:cs="Calibri"/>
+                <w:sz w:val="26"/>
+                <w:lang w:val="vi-VN"/>
+              </w:rPr>
+              <w:t>19/2/2021</w:t>
+            </w:r>
           </w:p>
         </w:tc>
         <w:tc>
@@ -576,8 +624,17 @@
               <w:rPr>
                 <w:rFonts w:ascii="Calibri" w:hAnsi="Calibri" w:cs="Calibri"/>
                 <w:sz w:val="26"/>
-              </w:rPr>
-            </w:pPr>
+                <w:lang w:val="vi-VN"/>
+              </w:rPr>
+            </w:pPr>
+            <w:r>
+              <w:rPr>
+                <w:rFonts w:ascii="Calibri" w:hAnsi="Calibri" w:cs="Calibri"/>
+                <w:sz w:val="26"/>
+                <w:lang w:val="vi-VN"/>
+              </w:rPr>
+              <w:t>Hoàng Thị Khánh Như</w:t>
+            </w:r>
           </w:p>
         </w:tc>
       </w:tr>
@@ -685,14 +742,16 @@
               <w:rPr>
                 <w:rFonts w:ascii="Calibri" w:hAnsi="Calibri" w:cs="Calibri"/>
                 <w:sz w:val="26"/>
-              </w:rPr>
-            </w:pPr>
-            <w:r>
-              <w:rPr>
-                <w:rFonts w:ascii="Calibri" w:hAnsi="Calibri" w:cs="Calibri"/>
-                <w:sz w:val="26"/>
-              </w:rPr>
-              <w:t>&lt;họ tên&gt;</w:t>
+                <w:lang w:val="vi-VN"/>
+              </w:rPr>
+            </w:pPr>
+            <w:r>
+              <w:rPr>
+                <w:rFonts w:ascii="Calibri" w:hAnsi="Calibri" w:cs="Calibri"/>
+                <w:sz w:val="26"/>
+                <w:lang w:val="vi-VN"/>
+              </w:rPr>
+              <w:t>Hoàng Thị Khánh Như</w:t>
             </w:r>
           </w:p>
         </w:tc>
@@ -709,13 +768,15 @@
               <w:jc w:val="center"/>
               <w:rPr>
                 <w:rFonts w:ascii="Calibri" w:hAnsi="Calibri" w:cs="Calibri"/>
-              </w:rPr>
-            </w:pPr>
-            <w:r>
-              <w:rPr>
-                <w:rFonts w:ascii="Calibri" w:hAnsi="Calibri" w:cs="Calibri"/>
-              </w:rPr>
-              <w:t>&lt;Email&gt;</w:t>
+                <w:lang w:val="vi-VN"/>
+              </w:rPr>
+            </w:pPr>
+            <w:r>
+              <w:rPr>
+                <w:rFonts w:ascii="Calibri" w:hAnsi="Calibri" w:cs="Calibri"/>
+                <w:lang w:val="vi-VN"/>
+              </w:rPr>
+              <w:t>Htknhuu@gmail.com</w:t>
             </w:r>
           </w:p>
         </w:tc>
@@ -733,14 +794,16 @@
               <w:rPr>
                 <w:rFonts w:ascii="Calibri" w:hAnsi="Calibri" w:cs="Calibri"/>
                 <w:sz w:val="26"/>
-              </w:rPr>
-            </w:pPr>
-            <w:r>
-              <w:rPr>
-                <w:rFonts w:ascii="Calibri" w:hAnsi="Calibri" w:cs="Calibri"/>
-                <w:sz w:val="26"/>
-              </w:rPr>
-              <w:t>&lt;Số điện thoại&gt;</w:t>
+                <w:lang w:val="vi-VN"/>
+              </w:rPr>
+            </w:pPr>
+            <w:r>
+              <w:rPr>
+                <w:rFonts w:ascii="Calibri" w:hAnsi="Calibri" w:cs="Calibri"/>
+                <w:sz w:val="26"/>
+                <w:lang w:val="vi-VN"/>
+              </w:rPr>
+              <w:t>0354415962</w:t>
             </w:r>
           </w:p>
         </w:tc>
@@ -792,14 +855,16 @@
               <w:rPr>
                 <w:rFonts w:ascii="Calibri" w:hAnsi="Calibri" w:cs="Calibri"/>
                 <w:sz w:val="26"/>
-              </w:rPr>
-            </w:pPr>
-            <w:r>
-              <w:rPr>
-                <w:rFonts w:ascii="Calibri" w:hAnsi="Calibri" w:cs="Calibri"/>
-                <w:sz w:val="26"/>
-              </w:rPr>
-              <w:t>&lt;họ tên&gt;</w:t>
+                <w:lang w:val="vi-VN"/>
+              </w:rPr>
+            </w:pPr>
+            <w:r>
+              <w:rPr>
+                <w:rFonts w:ascii="Calibri" w:hAnsi="Calibri" w:cs="Calibri"/>
+                <w:sz w:val="26"/>
+                <w:lang w:val="vi-VN"/>
+              </w:rPr>
+              <w:t>Nguyễn Thị Hoài Phương</w:t>
             </w:r>
           </w:p>
         </w:tc>
@@ -849,7 +914,55 @@
                 <w:rFonts w:ascii="Calibri" w:hAnsi="Calibri" w:cs="Calibri"/>
                 <w:sz w:val="26"/>
               </w:rPr>
-              <w:t>&lt;Số điện thoại&gt;</w:t>
+              <w:t>&lt;</w:t>
+            </w:r>
+            <w:proofErr w:type="spellStart"/>
+            <w:r>
+              <w:rPr>
+                <w:rFonts w:ascii="Calibri" w:hAnsi="Calibri" w:cs="Calibri"/>
+                <w:sz w:val="26"/>
+              </w:rPr>
+              <w:t>Số</w:t>
+            </w:r>
+            <w:proofErr w:type="spellEnd"/>
+            <w:r>
+              <w:rPr>
+                <w:rFonts w:ascii="Calibri" w:hAnsi="Calibri" w:cs="Calibri"/>
+                <w:sz w:val="26"/>
+              </w:rPr>
+              <w:t xml:space="preserve"> </w:t>
+            </w:r>
+            <w:proofErr w:type="spellStart"/>
+            <w:r>
+              <w:rPr>
+                <w:rFonts w:ascii="Calibri" w:hAnsi="Calibri" w:cs="Calibri"/>
+                <w:sz w:val="26"/>
+              </w:rPr>
+              <w:t>điện</w:t>
+            </w:r>
+            <w:proofErr w:type="spellEnd"/>
+            <w:r>
+              <w:rPr>
+                <w:rFonts w:ascii="Calibri" w:hAnsi="Calibri" w:cs="Calibri"/>
+                <w:sz w:val="26"/>
+              </w:rPr>
+              <w:t xml:space="preserve"> </w:t>
+            </w:r>
+            <w:proofErr w:type="spellStart"/>
+            <w:r>
+              <w:rPr>
+                <w:rFonts w:ascii="Calibri" w:hAnsi="Calibri" w:cs="Calibri"/>
+                <w:sz w:val="26"/>
+              </w:rPr>
+              <w:t>thoại</w:t>
+            </w:r>
+            <w:proofErr w:type="spellEnd"/>
+            <w:r>
+              <w:rPr>
+                <w:rFonts w:ascii="Calibri" w:hAnsi="Calibri" w:cs="Calibri"/>
+                <w:sz w:val="26"/>
+              </w:rPr>
+              <w:t>&gt;</w:t>
             </w:r>
           </w:p>
         </w:tc>
@@ -886,14 +999,16 @@
               <w:rPr>
                 <w:rFonts w:ascii="Calibri" w:hAnsi="Calibri" w:cs="Calibri"/>
                 <w:sz w:val="26"/>
-              </w:rPr>
-            </w:pPr>
-            <w:r>
-              <w:rPr>
-                <w:rFonts w:ascii="Calibri" w:hAnsi="Calibri" w:cs="Calibri"/>
-                <w:sz w:val="26"/>
-              </w:rPr>
-              <w:t>&lt;họ tên&gt;</w:t>
+                <w:lang w:val="vi-VN"/>
+              </w:rPr>
+            </w:pPr>
+            <w:r>
+              <w:rPr>
+                <w:rFonts w:ascii="Calibri" w:hAnsi="Calibri" w:cs="Calibri"/>
+                <w:sz w:val="26"/>
+                <w:lang w:val="vi-VN"/>
+              </w:rPr>
+              <w:t>Lê Bá Kông</w:t>
             </w:r>
           </w:p>
         </w:tc>
@@ -941,7 +1056,55 @@
                 <w:rFonts w:ascii="Calibri" w:hAnsi="Calibri" w:cs="Calibri"/>
                 <w:sz w:val="26"/>
               </w:rPr>
-              <w:t>&lt;Số điện thoại&gt;</w:t>
+              <w:t>&lt;</w:t>
+            </w:r>
+            <w:proofErr w:type="spellStart"/>
+            <w:r>
+              <w:rPr>
+                <w:rFonts w:ascii="Calibri" w:hAnsi="Calibri" w:cs="Calibri"/>
+                <w:sz w:val="26"/>
+              </w:rPr>
+              <w:t>Số</w:t>
+            </w:r>
+            <w:proofErr w:type="spellEnd"/>
+            <w:r>
+              <w:rPr>
+                <w:rFonts w:ascii="Calibri" w:hAnsi="Calibri" w:cs="Calibri"/>
+                <w:sz w:val="26"/>
+              </w:rPr>
+              <w:t xml:space="preserve"> </w:t>
+            </w:r>
+            <w:proofErr w:type="spellStart"/>
+            <w:r>
+              <w:rPr>
+                <w:rFonts w:ascii="Calibri" w:hAnsi="Calibri" w:cs="Calibri"/>
+                <w:sz w:val="26"/>
+              </w:rPr>
+              <w:t>điện</w:t>
+            </w:r>
+            <w:proofErr w:type="spellEnd"/>
+            <w:r>
+              <w:rPr>
+                <w:rFonts w:ascii="Calibri" w:hAnsi="Calibri" w:cs="Calibri"/>
+                <w:sz w:val="26"/>
+              </w:rPr>
+              <w:t xml:space="preserve"> </w:t>
+            </w:r>
+            <w:proofErr w:type="spellStart"/>
+            <w:r>
+              <w:rPr>
+                <w:rFonts w:ascii="Calibri" w:hAnsi="Calibri" w:cs="Calibri"/>
+                <w:sz w:val="26"/>
+              </w:rPr>
+              <w:t>thoại</w:t>
+            </w:r>
+            <w:proofErr w:type="spellEnd"/>
+            <w:r>
+              <w:rPr>
+                <w:rFonts w:ascii="Calibri" w:hAnsi="Calibri" w:cs="Calibri"/>
+                <w:sz w:val="26"/>
+              </w:rPr>
+              <w:t>&gt;</w:t>
             </w:r>
           </w:p>
         </w:tc>
@@ -979,14 +1142,16 @@
               <w:rPr>
                 <w:rFonts w:ascii="Calibri" w:hAnsi="Calibri" w:cs="Calibri"/>
                 <w:sz w:val="26"/>
-              </w:rPr>
-            </w:pPr>
-            <w:r>
-              <w:rPr>
-                <w:rFonts w:ascii="Calibri" w:hAnsi="Calibri" w:cs="Calibri"/>
-                <w:sz w:val="26"/>
-              </w:rPr>
-              <w:t>&lt;họ tên&gt;</w:t>
+                <w:lang w:val="vi-VN"/>
+              </w:rPr>
+            </w:pPr>
+            <w:r>
+              <w:rPr>
+                <w:rFonts w:ascii="Calibri" w:hAnsi="Calibri" w:cs="Calibri"/>
+                <w:sz w:val="26"/>
+                <w:lang w:val="vi-VN"/>
+              </w:rPr>
+              <w:t>Trần Thị Phúc</w:t>
             </w:r>
           </w:p>
         </w:tc>
@@ -1036,8 +1201,140 @@
                 <w:rFonts w:ascii="Calibri" w:hAnsi="Calibri" w:cs="Calibri"/>
                 <w:sz w:val="26"/>
               </w:rPr>
-              <w:t>&lt;Số điện thoại&gt;</w:t>
-            </w:r>
+              <w:t>&lt;</w:t>
+            </w:r>
+            <w:proofErr w:type="spellStart"/>
+            <w:r>
+              <w:rPr>
+                <w:rFonts w:ascii="Calibri" w:hAnsi="Calibri" w:cs="Calibri"/>
+                <w:sz w:val="26"/>
+              </w:rPr>
+              <w:t>Số</w:t>
+            </w:r>
+            <w:proofErr w:type="spellEnd"/>
+            <w:r>
+              <w:rPr>
+                <w:rFonts w:ascii="Calibri" w:hAnsi="Calibri" w:cs="Calibri"/>
+                <w:sz w:val="26"/>
+              </w:rPr>
+              <w:t xml:space="preserve"> </w:t>
+            </w:r>
+            <w:proofErr w:type="spellStart"/>
+            <w:r>
+              <w:rPr>
+                <w:rFonts w:ascii="Calibri" w:hAnsi="Calibri" w:cs="Calibri"/>
+                <w:sz w:val="26"/>
+              </w:rPr>
+              <w:t>điện</w:t>
+            </w:r>
+            <w:proofErr w:type="spellEnd"/>
+            <w:r>
+              <w:rPr>
+                <w:rFonts w:ascii="Calibri" w:hAnsi="Calibri" w:cs="Calibri"/>
+                <w:sz w:val="26"/>
+              </w:rPr>
+              <w:t xml:space="preserve"> </w:t>
+            </w:r>
+            <w:proofErr w:type="spellStart"/>
+            <w:r>
+              <w:rPr>
+                <w:rFonts w:ascii="Calibri" w:hAnsi="Calibri" w:cs="Calibri"/>
+                <w:sz w:val="26"/>
+              </w:rPr>
+              <w:t>thoại</w:t>
+            </w:r>
+            <w:proofErr w:type="spellEnd"/>
+            <w:r>
+              <w:rPr>
+                <w:rFonts w:ascii="Calibri" w:hAnsi="Calibri" w:cs="Calibri"/>
+                <w:sz w:val="26"/>
+              </w:rPr>
+              <w:t>&gt;</w:t>
+            </w:r>
+          </w:p>
+        </w:tc>
+      </w:tr>
+      <w:tr>
+        <w:trPr>
+          <w:trHeight w:hRule="exact" w:val="767"/>
+        </w:trPr>
+        <w:tc>
+          <w:tcPr>
+            <w:tcW w:w="2433" w:type="dxa"/>
+            <w:vMerge/>
+            <w:shd w:val="clear" w:color="auto" w:fill="F1F1F1"/>
+          </w:tcPr>
+          <w:p>
+            <w:pPr>
+              <w:rPr>
+                <w:rFonts w:ascii="Calibri" w:hAnsi="Calibri" w:cs="Calibri"/>
+              </w:rPr>
+            </w:pPr>
+          </w:p>
+        </w:tc>
+        <w:tc>
+          <w:tcPr>
+            <w:tcW w:w="2183" w:type="dxa"/>
+            <w:shd w:val="clear" w:color="auto" w:fill="F1F1F1"/>
+            <w:vAlign w:val="center"/>
+          </w:tcPr>
+          <w:p>
+            <w:pPr>
+              <w:pStyle w:val="TableParagraph"/>
+              <w:spacing w:line="294" w:lineRule="exact"/>
+              <w:ind w:left="151"/>
+              <w:jc w:val="center"/>
+              <w:rPr>
+                <w:rFonts w:ascii="Calibri" w:hAnsi="Calibri" w:cs="Calibri"/>
+                <w:sz w:val="26"/>
+                <w:lang w:val="vi-VN"/>
+              </w:rPr>
+            </w:pPr>
+            <w:r>
+              <w:rPr>
+                <w:rFonts w:ascii="Calibri" w:hAnsi="Calibri" w:cs="Calibri"/>
+                <w:sz w:val="26"/>
+                <w:lang w:val="vi-VN"/>
+              </w:rPr>
+              <w:t>Nguyễn Thị Kim Tuyến</w:t>
+            </w:r>
+          </w:p>
+        </w:tc>
+        <w:tc>
+          <w:tcPr>
+            <w:tcW w:w="2350" w:type="dxa"/>
+            <w:gridSpan w:val="2"/>
+            <w:shd w:val="clear" w:color="auto" w:fill="F1F1F1"/>
+            <w:vAlign w:val="center"/>
+          </w:tcPr>
+          <w:p>
+            <w:pPr>
+              <w:pStyle w:val="TableParagraph"/>
+              <w:spacing w:line="294" w:lineRule="exact"/>
+              <w:jc w:val="center"/>
+              <w:rPr>
+                <w:rFonts w:ascii="Calibri" w:hAnsi="Calibri" w:cs="Calibri"/>
+              </w:rPr>
+            </w:pPr>
+          </w:p>
+        </w:tc>
+        <w:tc>
+          <w:tcPr>
+            <w:tcW w:w="2117" w:type="dxa"/>
+            <w:shd w:val="clear" w:color="auto" w:fill="F1F1F1"/>
+            <w:vAlign w:val="center"/>
+          </w:tcPr>
+          <w:p>
+            <w:pPr>
+              <w:pStyle w:val="TableParagraph"/>
+              <w:spacing w:line="294" w:lineRule="exact"/>
+              <w:ind w:left="103"/>
+              <w:jc w:val="center"/>
+              <w:rPr>
+                <w:rFonts w:ascii="Calibri" w:hAnsi="Calibri" w:cs="Calibri"/>
+                <w:sz w:val="26"/>
+              </w:rPr>
+            </w:pPr>
           </w:p>
         </w:tc>
       </w:tr>
@@ -2030,6 +2327,13 @@
         </w:rPr>
         <w:t>Background</w:t>
       </w:r>
+      <w:r>
+        <w:rPr>
+          <w:rFonts w:ascii="Calibri" w:hAnsi="Calibri" w:cs="Calibri"/>
+          <w:lang w:val="vi-VN"/>
+        </w:rPr>
+        <w:t xml:space="preserve"> – Phúc Trần</w:t>
+      </w:r>
     </w:p>
     <w:p>
       <w:pPr>
@@ -2041,7 +2345,63 @@
         <w:rPr>
           <w:rFonts w:ascii="Calibri" w:hAnsi="Calibri" w:cs="Calibri"/>
         </w:rPr>
-        <w:t>&lt;Trình bày thực trạng&gt;</w:t>
+        <w:t>&lt;</w:t>
+      </w:r>
+      <w:proofErr w:type="spellStart"/>
+      <w:r>
+        <w:rPr>
+          <w:rFonts w:ascii="Calibri" w:hAnsi="Calibri" w:cs="Calibri"/>
+        </w:rPr>
+        <w:t>Trình</w:t>
+      </w:r>
+      <w:proofErr w:type="spellEnd"/>
+      <w:r>
+        <w:rPr>
+          <w:rFonts w:ascii="Calibri" w:hAnsi="Calibri" w:cs="Calibri"/>
+        </w:rPr>
+        <w:t xml:space="preserve"> </w:t>
+      </w:r>
+      <w:proofErr w:type="spellStart"/>
+      <w:r>
+        <w:rPr>
+          <w:rFonts w:ascii="Calibri" w:hAnsi="Calibri" w:cs="Calibri"/>
+        </w:rPr>
+        <w:t>bày</w:t>
+      </w:r>
+      <w:proofErr w:type="spellEnd"/>
+      <w:r>
+        <w:rPr>
+          <w:rFonts w:ascii="Calibri" w:hAnsi="Calibri" w:cs="Calibri"/>
+        </w:rPr>
+        <w:t xml:space="preserve"> </w:t>
+      </w:r>
+      <w:proofErr w:type="spellStart"/>
+      <w:r>
+        <w:rPr>
+          <w:rFonts w:ascii="Calibri" w:hAnsi="Calibri" w:cs="Calibri"/>
+        </w:rPr>
+        <w:t>thực</w:t>
+      </w:r>
+      <w:proofErr w:type="spellEnd"/>
+      <w:r>
+        <w:rPr>
+          <w:rFonts w:ascii="Calibri" w:hAnsi="Calibri" w:cs="Calibri"/>
+        </w:rPr>
+        <w:t xml:space="preserve"> </w:t>
+      </w:r>
+      <w:proofErr w:type="spellStart"/>
+      <w:r>
+        <w:rPr>
+          <w:rFonts w:ascii="Calibri" w:hAnsi="Calibri" w:cs="Calibri"/>
+        </w:rPr>
+        <w:t>trạng</w:t>
+      </w:r>
+      <w:proofErr w:type="spellEnd"/>
+      <w:r>
+        <w:rPr>
+          <w:rFonts w:ascii="Calibri" w:hAnsi="Calibri" w:cs="Calibri"/>
+        </w:rPr>
+        <w:t>&gt;</w:t>
       </w:r>
     </w:p>
     <w:p>
@@ -2061,6 +2421,13 @@
         </w:rPr>
         <w:t>Prior arts</w:t>
       </w:r>
+      <w:r>
+        <w:rPr>
+          <w:rFonts w:ascii="Calibri" w:hAnsi="Calibri" w:cs="Calibri"/>
+          <w:lang w:val="vi-VN"/>
+        </w:rPr>
+        <w:t xml:space="preserve"> – Kim Tuyến</w:t>
+      </w:r>
     </w:p>
     <w:p>
       <w:pPr>
@@ -2072,7 +2439,161 @@
         <w:rPr>
           <w:rFonts w:ascii="Calibri" w:hAnsi="Calibri" w:cs="Calibri"/>
         </w:rPr>
-        <w:t>&lt;Trình bày thiên hạ họ đã làm được đến đâu rồi&gt;</w:t>
+        <w:t>&lt;</w:t>
+      </w:r>
+      <w:proofErr w:type="spellStart"/>
+      <w:r>
+        <w:rPr>
+          <w:rFonts w:ascii="Calibri" w:hAnsi="Calibri" w:cs="Calibri"/>
+        </w:rPr>
+        <w:t>Trình</w:t>
+      </w:r>
+      <w:proofErr w:type="spellEnd"/>
+      <w:r>
+        <w:rPr>
+          <w:rFonts w:ascii="Calibri" w:hAnsi="Calibri" w:cs="Calibri"/>
+        </w:rPr>
+        <w:t xml:space="preserve"> </w:t>
+      </w:r>
+      <w:proofErr w:type="spellStart"/>
+      <w:r>
+        <w:rPr>
+          <w:rFonts w:ascii="Calibri" w:hAnsi="Calibri" w:cs="Calibri"/>
+        </w:rPr>
+        <w:t>bày</w:t>
+      </w:r>
+      <w:proofErr w:type="spellEnd"/>
+      <w:r>
+        <w:rPr>
+          <w:rFonts w:ascii="Calibri" w:hAnsi="Calibri" w:cs="Calibri"/>
+        </w:rPr>
+        <w:t xml:space="preserve"> </w:t>
+      </w:r>
+      <w:proofErr w:type="spellStart"/>
+      <w:r>
+        <w:rPr>
+          <w:rFonts w:ascii="Calibri" w:hAnsi="Calibri" w:cs="Calibri"/>
+        </w:rPr>
+        <w:t>thiên</w:t>
+      </w:r>
+      <w:proofErr w:type="spellEnd"/>
+      <w:r>
+        <w:rPr>
+          <w:rFonts w:ascii="Calibri" w:hAnsi="Calibri" w:cs="Calibri"/>
+        </w:rPr>
+        <w:t xml:space="preserve"> </w:t>
+      </w:r>
+      <w:proofErr w:type="spellStart"/>
+      <w:r>
+        <w:rPr>
+          <w:rFonts w:ascii="Calibri" w:hAnsi="Calibri" w:cs="Calibri"/>
+        </w:rPr>
+        <w:t>hạ</w:t>
+      </w:r>
+      <w:proofErr w:type="spellEnd"/>
+      <w:r>
+        <w:rPr>
+          <w:rFonts w:ascii="Calibri" w:hAnsi="Calibri" w:cs="Calibri"/>
+        </w:rPr>
+        <w:t xml:space="preserve"> </w:t>
+      </w:r>
+      <w:proofErr w:type="spellStart"/>
+      <w:r>
+        <w:rPr>
+          <w:rFonts w:ascii="Calibri" w:hAnsi="Calibri" w:cs="Calibri"/>
+        </w:rPr>
+        <w:t>họ</w:t>
+      </w:r>
+      <w:proofErr w:type="spellEnd"/>
+      <w:r>
+        <w:rPr>
+          <w:rFonts w:ascii="Calibri" w:hAnsi="Calibri" w:cs="Calibri"/>
+        </w:rPr>
+        <w:t xml:space="preserve"> </w:t>
+      </w:r>
+      <w:proofErr w:type="spellStart"/>
+      <w:r>
+        <w:rPr>
+          <w:rFonts w:ascii="Calibri" w:hAnsi="Calibri" w:cs="Calibri"/>
+        </w:rPr>
+        <w:t>đã</w:t>
+      </w:r>
+      <w:proofErr w:type="spellEnd"/>
+      <w:r>
+        <w:rPr>
+          <w:rFonts w:ascii="Calibri" w:hAnsi="Calibri" w:cs="Calibri"/>
+        </w:rPr>
+        <w:t xml:space="preserve"> </w:t>
+      </w:r>
+      <w:proofErr w:type="spellStart"/>
+      <w:r>
+        <w:rPr>
+          <w:rFonts w:ascii="Calibri" w:hAnsi="Calibri" w:cs="Calibri"/>
+        </w:rPr>
+        <w:t>làm</w:t>
+      </w:r>
+      <w:proofErr w:type="spellEnd"/>
+      <w:r>
+        <w:rPr>
+          <w:rFonts w:ascii="Calibri" w:hAnsi="Calibri" w:cs="Calibri"/>
+        </w:rPr>
+        <w:t xml:space="preserve"> </w:t>
+      </w:r>
+      <w:proofErr w:type="spellStart"/>
+      <w:r>
+        <w:rPr>
+          <w:rFonts w:ascii="Calibri" w:hAnsi="Calibri" w:cs="Calibri"/>
+        </w:rPr>
+        <w:t>được</w:t>
+      </w:r>
+      <w:proofErr w:type="spellEnd"/>
+      <w:r>
+        <w:rPr>
+          <w:rFonts w:ascii="Calibri" w:hAnsi="Calibri" w:cs="Calibri"/>
+        </w:rPr>
+        <w:t xml:space="preserve"> </w:t>
+      </w:r>
+      <w:proofErr w:type="spellStart"/>
+      <w:r>
+        <w:rPr>
+          <w:rFonts w:ascii="Calibri" w:hAnsi="Calibri" w:cs="Calibri"/>
+        </w:rPr>
+        <w:t>đến</w:t>
+      </w:r>
+      <w:proofErr w:type="spellEnd"/>
+      <w:r>
+        <w:rPr>
+          <w:rFonts w:ascii="Calibri" w:hAnsi="Calibri" w:cs="Calibri"/>
+        </w:rPr>
+        <w:t xml:space="preserve"> </w:t>
+      </w:r>
+      <w:proofErr w:type="spellStart"/>
+      <w:r>
+        <w:rPr>
+          <w:rFonts w:ascii="Calibri" w:hAnsi="Calibri" w:cs="Calibri"/>
+        </w:rPr>
+        <w:t>đâu</w:t>
+      </w:r>
+      <w:proofErr w:type="spellEnd"/>
+      <w:r>
+        <w:rPr>
+          <w:rFonts w:ascii="Calibri" w:hAnsi="Calibri" w:cs="Calibri"/>
+        </w:rPr>
+        <w:t xml:space="preserve"> </w:t>
+      </w:r>
+      <w:proofErr w:type="spellStart"/>
+      <w:r>
+        <w:rPr>
+          <w:rFonts w:ascii="Calibri" w:hAnsi="Calibri" w:cs="Calibri"/>
+        </w:rPr>
+        <w:t>rồi</w:t>
+      </w:r>
+      <w:proofErr w:type="spellEnd"/>
+      <w:r>
+        <w:rPr>
+          <w:rFonts w:ascii="Calibri" w:hAnsi="Calibri" w:cs="Calibri"/>
+        </w:rPr>
+        <w:t>&gt;</w:t>
       </w:r>
     </w:p>
     <w:p>
@@ -2092,6 +2613,13 @@
         </w:rPr>
         <w:t>Proposed solution</w:t>
       </w:r>
+      <w:r>
+        <w:rPr>
+          <w:rFonts w:ascii="Calibri" w:hAnsi="Calibri" w:cs="Calibri"/>
+          <w:lang w:val="vi-VN"/>
+        </w:rPr>
+        <w:t xml:space="preserve"> – Hoài Phương, Kim Tuyến</w:t>
+      </w:r>
     </w:p>
     <w:p>
       <w:pPr>
@@ -2103,7 +2631,175 @@
         <w:rPr>
           <w:rFonts w:ascii="Calibri" w:hAnsi="Calibri" w:cs="Calibri"/>
         </w:rPr>
-        <w:t>&lt;Trình bày giải pháp của mình là gì - phải khác thiên hạ&gt;</w:t>
+        <w:t>&lt;</w:t>
+      </w:r>
+      <w:proofErr w:type="spellStart"/>
+      <w:r>
+        <w:rPr>
+          <w:rFonts w:ascii="Calibri" w:hAnsi="Calibri" w:cs="Calibri"/>
+        </w:rPr>
+        <w:t>Trình</w:t>
+      </w:r>
+      <w:proofErr w:type="spellEnd"/>
+      <w:r>
+        <w:rPr>
+          <w:rFonts w:ascii="Calibri" w:hAnsi="Calibri" w:cs="Calibri"/>
+        </w:rPr>
+        <w:t xml:space="preserve"> </w:t>
+      </w:r>
+      <w:proofErr w:type="spellStart"/>
+      <w:r>
+        <w:rPr>
+          <w:rFonts w:ascii="Calibri" w:hAnsi="Calibri" w:cs="Calibri"/>
+        </w:rPr>
+        <w:t>bày</w:t>
+      </w:r>
+      <w:proofErr w:type="spellEnd"/>
+      <w:r>
+        <w:rPr>
+          <w:rFonts w:ascii="Calibri" w:hAnsi="Calibri" w:cs="Calibri"/>
+        </w:rPr>
+        <w:t xml:space="preserve"> </w:t>
+      </w:r>
+      <w:proofErr w:type="spellStart"/>
+      <w:r>
+        <w:rPr>
+          <w:rFonts w:ascii="Calibri" w:hAnsi="Calibri" w:cs="Calibri"/>
+        </w:rPr>
+        <w:t>giải</w:t>
+      </w:r>
+      <w:proofErr w:type="spellEnd"/>
+      <w:r>
+        <w:rPr>
+          <w:rFonts w:ascii="Calibri" w:hAnsi="Calibri" w:cs="Calibri"/>
+        </w:rPr>
+        <w:t xml:space="preserve"> </w:t>
+      </w:r>
+      <w:proofErr w:type="spellStart"/>
+      <w:r>
+        <w:rPr>
+          <w:rFonts w:ascii="Calibri" w:hAnsi="Calibri" w:cs="Calibri"/>
+        </w:rPr>
+        <w:t>pháp</w:t>
+      </w:r>
+      <w:proofErr w:type="spellEnd"/>
+      <w:r>
+        <w:rPr>
+          <w:rFonts w:ascii="Calibri" w:hAnsi="Calibri" w:cs="Calibri"/>
+        </w:rPr>
+        <w:t xml:space="preserve"> </w:t>
+      </w:r>
+      <w:proofErr w:type="spellStart"/>
+      <w:r>
+        <w:rPr>
+          <w:rFonts w:ascii="Calibri" w:hAnsi="Calibri" w:cs="Calibri"/>
+        </w:rPr>
+        <w:t>của</w:t>
+      </w:r>
+      <w:proofErr w:type="spellEnd"/>
+      <w:r>
+        <w:rPr>
+          <w:rFonts w:ascii="Calibri" w:hAnsi="Calibri" w:cs="Calibri"/>
+        </w:rPr>
+        <w:t xml:space="preserve"> </w:t>
+      </w:r>
+      <w:proofErr w:type="spellStart"/>
+      <w:r>
+        <w:rPr>
+          <w:rFonts w:ascii="Calibri" w:hAnsi="Calibri" w:cs="Calibri"/>
+        </w:rPr>
+        <w:t>mình</w:t>
+      </w:r>
+      <w:proofErr w:type="spellEnd"/>
+      <w:r>
+        <w:rPr>
+          <w:rFonts w:ascii="Calibri" w:hAnsi="Calibri" w:cs="Calibri"/>
+        </w:rPr>
+        <w:t xml:space="preserve"> </w:t>
+      </w:r>
+      <w:proofErr w:type="spellStart"/>
+      <w:r>
+        <w:rPr>
+          <w:rFonts w:ascii="Calibri" w:hAnsi="Calibri" w:cs="Calibri"/>
+        </w:rPr>
+        <w:t>là</w:t>
+      </w:r>
+      <w:proofErr w:type="spellEnd"/>
+      <w:r>
+        <w:rPr>
+          <w:rFonts w:ascii="Calibri" w:hAnsi="Calibri" w:cs="Calibri"/>
+        </w:rPr>
+        <w:t xml:space="preserve"> </w:t>
+      </w:r>
+      <w:proofErr w:type="spellStart"/>
+      <w:r>
+        <w:rPr>
+          <w:rFonts w:ascii="Calibri" w:hAnsi="Calibri" w:cs="Calibri"/>
+        </w:rPr>
+        <w:t>gì</w:t>
+      </w:r>
+      <w:proofErr w:type="spellEnd"/>
+      <w:r>
+        <w:rPr>
+          <w:rFonts w:ascii="Calibri" w:hAnsi="Calibri" w:cs="Calibri"/>
+        </w:rPr>
+        <w:t xml:space="preserve"> - </w:t>
+      </w:r>
+      <w:proofErr w:type="spellStart"/>
+      <w:r>
+        <w:rPr>
+          <w:rFonts w:ascii="Calibri" w:hAnsi="Calibri" w:cs="Calibri"/>
+        </w:rPr>
+        <w:t>phải</w:t>
+      </w:r>
+      <w:proofErr w:type="spellEnd"/>
+      <w:r>
+        <w:rPr>
+          <w:rFonts w:ascii="Calibri" w:hAnsi="Calibri" w:cs="Calibri"/>
+        </w:rPr>
+        <w:t xml:space="preserve"> </w:t>
+      </w:r>
+      <w:proofErr w:type="spellStart"/>
+      <w:r>
+        <w:rPr>
+          <w:rFonts w:ascii="Calibri" w:hAnsi="Calibri" w:cs="Calibri"/>
+        </w:rPr>
+        <w:t>khác</w:t>
+      </w:r>
+      <w:proofErr w:type="spellEnd"/>
+      <w:r>
+        <w:rPr>
+          <w:rFonts w:ascii="Calibri" w:hAnsi="Calibri" w:cs="Calibri"/>
+        </w:rPr>
+        <w:t xml:space="preserve"> </w:t>
+      </w:r>
+      <w:proofErr w:type="spellStart"/>
+      <w:r>
+        <w:rPr>
+          <w:rFonts w:ascii="Calibri" w:hAnsi="Calibri" w:cs="Calibri"/>
+        </w:rPr>
+        <w:t>thiên</w:t>
+      </w:r>
+      <w:proofErr w:type="spellEnd"/>
+      <w:r>
+        <w:rPr>
+          <w:rFonts w:ascii="Calibri" w:hAnsi="Calibri" w:cs="Calibri"/>
+        </w:rPr>
+        <w:t xml:space="preserve"> </w:t>
+      </w:r>
+      <w:proofErr w:type="spellStart"/>
+      <w:r>
+        <w:rPr>
+          <w:rFonts w:ascii="Calibri" w:hAnsi="Calibri" w:cs="Calibri"/>
+        </w:rPr>
+        <w:t>hạ</w:t>
+      </w:r>
+      <w:proofErr w:type="spellEnd"/>
+      <w:r>
+        <w:rPr>
+          <w:rFonts w:ascii="Calibri" w:hAnsi="Calibri" w:cs="Calibri"/>
+        </w:rPr>
+        <w:t>&gt;</w:t>
       </w:r>
     </w:p>
     <w:p>
@@ -2123,6 +2819,13 @@
         </w:rPr>
         <w:t>Goals</w:t>
       </w:r>
+      <w:r>
+        <w:rPr>
+          <w:rFonts w:ascii="Calibri" w:hAnsi="Calibri" w:cs="Calibri"/>
+          <w:lang w:val="vi-VN"/>
+        </w:rPr>
+        <w:t xml:space="preserve"> – Phúc Trần</w:t>
+      </w:r>
     </w:p>
     <w:p>
       <w:pPr>
@@ -2134,7 +2837,91 @@
         <w:rPr>
           <w:rFonts w:ascii="Calibri" w:hAnsi="Calibri" w:cs="Calibri"/>
         </w:rPr>
-        <w:t>&lt;Chi tiết mục đích của dự án&gt;</w:t>
+        <w:t xml:space="preserve">&lt;Chi </w:t>
+      </w:r>
+      <w:proofErr w:type="spellStart"/>
+      <w:r>
+        <w:rPr>
+          <w:rFonts w:ascii="Calibri" w:hAnsi="Calibri" w:cs="Calibri"/>
+        </w:rPr>
+        <w:t>tiết</w:t>
+      </w:r>
+      <w:proofErr w:type="spellEnd"/>
+      <w:r>
+        <w:rPr>
+          <w:rFonts w:ascii="Calibri" w:hAnsi="Calibri" w:cs="Calibri"/>
+        </w:rPr>
+        <w:t xml:space="preserve"> </w:t>
+      </w:r>
+      <w:proofErr w:type="spellStart"/>
+      <w:r>
+        <w:rPr>
+          <w:rFonts w:ascii="Calibri" w:hAnsi="Calibri" w:cs="Calibri"/>
+        </w:rPr>
+        <w:t>mục</w:t>
+      </w:r>
+      <w:proofErr w:type="spellEnd"/>
+      <w:r>
+        <w:rPr>
+          <w:rFonts w:ascii="Calibri" w:hAnsi="Calibri" w:cs="Calibri"/>
+        </w:rPr>
+        <w:t xml:space="preserve"> </w:t>
+      </w:r>
+      <w:proofErr w:type="spellStart"/>
+      <w:r>
+        <w:rPr>
+          <w:rFonts w:ascii="Calibri" w:hAnsi="Calibri" w:cs="Calibri"/>
+        </w:rPr>
+        <w:t>đích</w:t>
+      </w:r>
+      <w:proofErr w:type="spellEnd"/>
+      <w:r>
+        <w:rPr>
+          <w:rFonts w:ascii="Calibri" w:hAnsi="Calibri" w:cs="Calibri"/>
+        </w:rPr>
+        <w:t xml:space="preserve"> </w:t>
+      </w:r>
+      <w:proofErr w:type="spellStart"/>
+      <w:r>
+        <w:rPr>
+          <w:rFonts w:ascii="Calibri" w:hAnsi="Calibri" w:cs="Calibri"/>
+        </w:rPr>
+        <w:t>của</w:t>
+      </w:r>
+      <w:proofErr w:type="spellEnd"/>
+      <w:r>
+        <w:rPr>
+          <w:rFonts w:ascii="Calibri" w:hAnsi="Calibri" w:cs="Calibri"/>
+        </w:rPr>
+        <w:t xml:space="preserve"> </w:t>
+      </w:r>
+      <w:proofErr w:type="spellStart"/>
+      <w:r>
+        <w:rPr>
+          <w:rFonts w:ascii="Calibri" w:hAnsi="Calibri" w:cs="Calibri"/>
+        </w:rPr>
+        <w:t>dự</w:t>
+      </w:r>
+      <w:proofErr w:type="spellEnd"/>
+      <w:r>
+        <w:rPr>
+          <w:rFonts w:ascii="Calibri" w:hAnsi="Calibri" w:cs="Calibri"/>
+        </w:rPr>
+        <w:t xml:space="preserve"> </w:t>
+      </w:r>
+      <w:proofErr w:type="spellStart"/>
+      <w:r>
+        <w:rPr>
+          <w:rFonts w:ascii="Calibri" w:hAnsi="Calibri" w:cs="Calibri"/>
+        </w:rPr>
+        <w:t>án</w:t>
+      </w:r>
+      <w:proofErr w:type="spellEnd"/>
+      <w:r>
+        <w:rPr>
+          <w:rFonts w:ascii="Calibri" w:hAnsi="Calibri" w:cs="Calibri"/>
+        </w:rPr>
+        <w:t>&gt;</w:t>
       </w:r>
     </w:p>
     <w:p>
@@ -2154,6 +2941,13 @@
         </w:rPr>
         <w:t>Techniques</w:t>
       </w:r>
+      <w:r>
+        <w:rPr>
+          <w:rFonts w:ascii="Calibri" w:hAnsi="Calibri" w:cs="Calibri"/>
+          <w:lang w:val="vi-VN"/>
+        </w:rPr>
+        <w:t xml:space="preserve"> – Hoài Phương, Bá Kông</w:t>
+      </w:r>
     </w:p>
     <w:p>
       <w:pPr>
@@ -2165,7 +2959,119 @@
         <w:rPr>
           <w:rFonts w:ascii="Calibri" w:hAnsi="Calibri" w:cs="Calibri"/>
         </w:rPr>
-        <w:t>&lt;Liệt kê những công nghệ sẽ sử dụng&gt;</w:t>
+        <w:t>&lt;</w:t>
+      </w:r>
+      <w:proofErr w:type="spellStart"/>
+      <w:r>
+        <w:rPr>
+          <w:rFonts w:ascii="Calibri" w:hAnsi="Calibri" w:cs="Calibri"/>
+        </w:rPr>
+        <w:t>Liệt</w:t>
+      </w:r>
+      <w:proofErr w:type="spellEnd"/>
+      <w:r>
+        <w:rPr>
+          <w:rFonts w:ascii="Calibri" w:hAnsi="Calibri" w:cs="Calibri"/>
+        </w:rPr>
+        <w:t xml:space="preserve"> </w:t>
+      </w:r>
+      <w:proofErr w:type="spellStart"/>
+      <w:r>
+        <w:rPr>
+          <w:rFonts w:ascii="Calibri" w:hAnsi="Calibri" w:cs="Calibri"/>
+        </w:rPr>
+        <w:t>kê</w:t>
+      </w:r>
+      <w:proofErr w:type="spellEnd"/>
+      <w:r>
+        <w:rPr>
+          <w:rFonts w:ascii="Calibri" w:hAnsi="Calibri" w:cs="Calibri"/>
+        </w:rPr>
+        <w:t xml:space="preserve"> </w:t>
+      </w:r>
+      <w:proofErr w:type="spellStart"/>
+      <w:r>
+        <w:rPr>
+          <w:rFonts w:ascii="Calibri" w:hAnsi="Calibri" w:cs="Calibri"/>
+        </w:rPr>
+        <w:t>những</w:t>
+      </w:r>
+      <w:proofErr w:type="spellEnd"/>
+      <w:r>
+        <w:rPr>
+          <w:rFonts w:ascii="Calibri" w:hAnsi="Calibri" w:cs="Calibri"/>
+        </w:rPr>
+        <w:t xml:space="preserve"> </w:t>
+      </w:r>
+      <w:proofErr w:type="spellStart"/>
+      <w:r>
+        <w:rPr>
+          <w:rFonts w:ascii="Calibri" w:hAnsi="Calibri" w:cs="Calibri"/>
+        </w:rPr>
+        <w:t>công</w:t>
+      </w:r>
+      <w:proofErr w:type="spellEnd"/>
+      <w:r>
+        <w:rPr>
+          <w:rFonts w:ascii="Calibri" w:hAnsi="Calibri" w:cs="Calibri"/>
+        </w:rPr>
+        <w:t xml:space="preserve"> </w:t>
+      </w:r>
+      <w:proofErr w:type="spellStart"/>
+      <w:r>
+        <w:rPr>
+          <w:rFonts w:ascii="Calibri" w:hAnsi="Calibri" w:cs="Calibri"/>
+        </w:rPr>
+        <w:t>nghệ</w:t>
+      </w:r>
+      <w:proofErr w:type="spellEnd"/>
+      <w:r>
+        <w:rPr>
+          <w:rFonts w:ascii="Calibri" w:hAnsi="Calibri" w:cs="Calibri"/>
+        </w:rPr>
+        <w:t xml:space="preserve"> </w:t>
+      </w:r>
+      <w:proofErr w:type="spellStart"/>
+      <w:r>
+        <w:rPr>
+          <w:rFonts w:ascii="Calibri" w:hAnsi="Calibri" w:cs="Calibri"/>
+        </w:rPr>
+        <w:t>sẽ</w:t>
+      </w:r>
+      <w:proofErr w:type="spellEnd"/>
+      <w:r>
+        <w:rPr>
+          <w:rFonts w:ascii="Calibri" w:hAnsi="Calibri" w:cs="Calibri"/>
+        </w:rPr>
+        <w:t xml:space="preserve"> </w:t>
+      </w:r>
+      <w:proofErr w:type="spellStart"/>
+      <w:r>
+        <w:rPr>
+          <w:rFonts w:ascii="Calibri" w:hAnsi="Calibri" w:cs="Calibri"/>
+        </w:rPr>
+        <w:t>sử</w:t>
+      </w:r>
+      <w:proofErr w:type="spellEnd"/>
+      <w:r>
+        <w:rPr>
+          <w:rFonts w:ascii="Calibri" w:hAnsi="Calibri" w:cs="Calibri"/>
+        </w:rPr>
+        <w:t xml:space="preserve"> </w:t>
+      </w:r>
+      <w:proofErr w:type="spellStart"/>
+      <w:r>
+        <w:rPr>
+          <w:rFonts w:ascii="Calibri" w:hAnsi="Calibri" w:cs="Calibri"/>
+        </w:rPr>
+        <w:t>dụng</w:t>
+      </w:r>
+      <w:proofErr w:type="spellEnd"/>
+      <w:r>
+        <w:rPr>
+          <w:rFonts w:ascii="Calibri" w:hAnsi="Calibri" w:cs="Calibri"/>
+        </w:rPr>
+        <w:t>&gt;</w:t>
       </w:r>
     </w:p>
     <w:p>
@@ -2184,6 +3090,13 @@
           <w:rFonts w:ascii="Calibri" w:hAnsi="Calibri" w:cs="Calibri"/>
         </w:rPr>
         <w:t>TIME ESTIMATION</w:t>
+      </w:r>
+      <w:r>
+        <w:rPr>
+          <w:rFonts w:ascii="Calibri" w:hAnsi="Calibri" w:cs="Calibri"/>
+          <w:lang w:val="vi-VN"/>
+        </w:rPr>
+        <w:t xml:space="preserve"> – Khánh Như</w:t>
       </w:r>
     </w:p>
     <w:tbl>
@@ -2389,6 +3302,7 @@
               </w:rPr>
               <w:t xml:space="preserve">The number of working </w:t>
             </w:r>
+            <w:proofErr w:type="gramStart"/>
             <w:r>
               <w:rPr>
                 <w:rFonts w:ascii="Calibri" w:hAnsi="Calibri" w:cs="Calibri"/>
@@ -2398,8 +3312,6 @@
               </w:rPr>
               <w:t>days</w:t>
             </w:r>
-            <w:bookmarkStart w:id="0" w:name="_GoBack"/>
-            <w:bookmarkEnd w:id="0"/>
             <w:r>
               <w:rPr>
                 <w:rFonts w:ascii="Calibri" w:hAnsi="Calibri" w:cs="Calibri"/>
@@ -2409,6 +3321,7 @@
               </w:rPr>
               <w:t>/week</w:t>
             </w:r>
+            <w:proofErr w:type="gramEnd"/>
           </w:p>
         </w:tc>
         <w:tc>
@@ -2601,6 +3514,13 @@
         </w:rPr>
         <w:t>MASTER SCHEDULE</w:t>
       </w:r>
+      <w:r>
+        <w:rPr>
+          <w:rFonts w:ascii="Calibri" w:hAnsi="Calibri" w:cs="Calibri"/>
+          <w:lang w:val="vi-VN"/>
+        </w:rPr>
+        <w:t xml:space="preserve"> – Khánh Như</w:t>
+      </w:r>
     </w:p>
     <w:p>
       <w:pPr>
@@ -2612,7 +3532,147 @@
         <w:rPr>
           <w:rFonts w:ascii="Calibri" w:hAnsi="Calibri" w:cs="Calibri"/>
         </w:rPr>
-        <w:t>&lt;Liệt kê tổng quát các công việc trong dự án&gt;</w:t>
+        <w:t>&lt;</w:t>
+      </w:r>
+      <w:proofErr w:type="spellStart"/>
+      <w:r>
+        <w:rPr>
+          <w:rFonts w:ascii="Calibri" w:hAnsi="Calibri" w:cs="Calibri"/>
+        </w:rPr>
+        <w:t>Liệt</w:t>
+      </w:r>
+      <w:proofErr w:type="spellEnd"/>
+      <w:r>
+        <w:rPr>
+          <w:rFonts w:ascii="Calibri" w:hAnsi="Calibri" w:cs="Calibri"/>
+        </w:rPr>
+        <w:t xml:space="preserve"> </w:t>
+      </w:r>
+      <w:proofErr w:type="spellStart"/>
+      <w:r>
+        <w:rPr>
+          <w:rFonts w:ascii="Calibri" w:hAnsi="Calibri" w:cs="Calibri"/>
+        </w:rPr>
+        <w:t>kê</w:t>
+      </w:r>
+      <w:proofErr w:type="spellEnd"/>
+      <w:r>
+        <w:rPr>
+          <w:rFonts w:ascii="Calibri" w:hAnsi="Calibri" w:cs="Calibri"/>
+        </w:rPr>
+        <w:t xml:space="preserve"> </w:t>
+      </w:r>
+      <w:proofErr w:type="spellStart"/>
+      <w:r>
+        <w:rPr>
+          <w:rFonts w:ascii="Calibri" w:hAnsi="Calibri" w:cs="Calibri"/>
+        </w:rPr>
+        <w:t>tổng</w:t>
+      </w:r>
+      <w:proofErr w:type="spellEnd"/>
+      <w:r>
+        <w:rPr>
+          <w:rFonts w:ascii="Calibri" w:hAnsi="Calibri" w:cs="Calibri"/>
+        </w:rPr>
+        <w:t xml:space="preserve"> </w:t>
+      </w:r>
+      <w:proofErr w:type="spellStart"/>
+      <w:r>
+        <w:rPr>
+          <w:rFonts w:ascii="Calibri" w:hAnsi="Calibri" w:cs="Calibri"/>
+        </w:rPr>
+        <w:t>quát</w:t>
+      </w:r>
+      <w:proofErr w:type="spellEnd"/>
+      <w:r>
+        <w:rPr>
+          <w:rFonts w:ascii="Calibri" w:hAnsi="Calibri" w:cs="Calibri"/>
+        </w:rPr>
+        <w:t xml:space="preserve"> </w:t>
+      </w:r>
+      <w:proofErr w:type="spellStart"/>
+      <w:r>
+        <w:rPr>
+          <w:rFonts w:ascii="Calibri" w:hAnsi="Calibri" w:cs="Calibri"/>
+        </w:rPr>
+        <w:t>các</w:t>
+      </w:r>
+      <w:proofErr w:type="spellEnd"/>
+      <w:r>
+        <w:rPr>
+          <w:rFonts w:ascii="Calibri" w:hAnsi="Calibri" w:cs="Calibri"/>
+        </w:rPr>
+        <w:t xml:space="preserve"> </w:t>
+      </w:r>
+      <w:proofErr w:type="spellStart"/>
+      <w:r>
+        <w:rPr>
+          <w:rFonts w:ascii="Calibri" w:hAnsi="Calibri" w:cs="Calibri"/>
+        </w:rPr>
+        <w:t>công</w:t>
+      </w:r>
+      <w:proofErr w:type="spellEnd"/>
+      <w:r>
+        <w:rPr>
+          <w:rFonts w:ascii="Calibri" w:hAnsi="Calibri" w:cs="Calibri"/>
+        </w:rPr>
+        <w:t xml:space="preserve"> </w:t>
+      </w:r>
+      <w:proofErr w:type="spellStart"/>
+      <w:r>
+        <w:rPr>
+          <w:rFonts w:ascii="Calibri" w:hAnsi="Calibri" w:cs="Calibri"/>
+        </w:rPr>
+        <w:t>việc</w:t>
+      </w:r>
+      <w:proofErr w:type="spellEnd"/>
+      <w:r>
+        <w:rPr>
+          <w:rFonts w:ascii="Calibri" w:hAnsi="Calibri" w:cs="Calibri"/>
+        </w:rPr>
+        <w:t xml:space="preserve"> </w:t>
+      </w:r>
+      <w:proofErr w:type="spellStart"/>
+      <w:r>
+        <w:rPr>
+          <w:rFonts w:ascii="Calibri" w:hAnsi="Calibri" w:cs="Calibri"/>
+        </w:rPr>
+        <w:t>trong</w:t>
+      </w:r>
+      <w:proofErr w:type="spellEnd"/>
+      <w:r>
+        <w:rPr>
+          <w:rFonts w:ascii="Calibri" w:hAnsi="Calibri" w:cs="Calibri"/>
+        </w:rPr>
+        <w:t xml:space="preserve"> </w:t>
+      </w:r>
+      <w:proofErr w:type="spellStart"/>
+      <w:r>
+        <w:rPr>
+          <w:rFonts w:ascii="Calibri" w:hAnsi="Calibri" w:cs="Calibri"/>
+        </w:rPr>
+        <w:t>dự</w:t>
+      </w:r>
+      <w:proofErr w:type="spellEnd"/>
+      <w:r>
+        <w:rPr>
+          <w:rFonts w:ascii="Calibri" w:hAnsi="Calibri" w:cs="Calibri"/>
+        </w:rPr>
+        <w:t xml:space="preserve"> </w:t>
+      </w:r>
+      <w:proofErr w:type="spellStart"/>
+      <w:r>
+        <w:rPr>
+          <w:rFonts w:ascii="Calibri" w:hAnsi="Calibri" w:cs="Calibri"/>
+        </w:rPr>
+        <w:t>án</w:t>
+      </w:r>
+      <w:proofErr w:type="spellEnd"/>
+      <w:r>
+        <w:rPr>
+          <w:rFonts w:ascii="Calibri" w:hAnsi="Calibri" w:cs="Calibri"/>
+        </w:rPr>
+        <w:t>&gt;</w:t>
       </w:r>
     </w:p>
     <w:tbl>
@@ -2936,14 +3996,21 @@
           <w:rFonts w:ascii="Calibri" w:hAnsi="Calibri" w:cs="Calibri"/>
         </w:rPr>
       </w:pPr>
-      <w:bookmarkStart w:id="1" w:name="_Toc492589332"/>
+      <w:bookmarkStart w:id="0" w:name="_Toc492589332"/>
       <w:r>
         <w:rPr>
           <w:rFonts w:ascii="Calibri" w:hAnsi="Calibri" w:cs="Calibri"/>
         </w:rPr>
         <w:t>ROLES AND RESPONSIBILITIES</w:t>
       </w:r>
-      <w:bookmarkEnd w:id="1"/>
+      <w:bookmarkEnd w:id="0"/>
+      <w:r>
+        <w:rPr>
+          <w:rFonts w:ascii="Calibri" w:hAnsi="Calibri" w:cs="Calibri"/>
+          <w:lang w:val="vi-VN"/>
+        </w:rPr>
+        <w:t xml:space="preserve"> – Khánh Như</w:t>
+      </w:r>
     </w:p>
     <w:tbl>
       <w:tblPr>
@@ -3376,8 +4443,8 @@
 </file>
 
 <file path=word/numbering.xml><?xml version="1.0" encoding="utf-8"?>
-<w:numbering xmlns:wpc="http://schemas.microsoft.com/office/word/2010/wordprocessingCanvas" xmlns:mc="http://schemas.openxmlformats.org/markup-compatibility/2006" xmlns:o="urn:schemas-microsoft-com:office:office" xmlns:r="http://schemas.openxmlformats.org/officeDocument/2006/relationships" xmlns:m="http://schemas.openxmlformats.org/officeDocument/2006/math" xmlns:v="urn:schemas-microsoft-com:vml" xmlns:wp14="http://schemas.microsoft.com/office/word/2010/wordprocessingDrawing" xmlns:wp="http://schemas.openxmlformats.org/drawingml/2006/wordprocessingDrawing" xmlns:w10="urn:schemas-microsoft-com:office:word" xmlns:w="http://schemas.openxmlformats.org/wordprocessingml/2006/main" xmlns:w14="http://schemas.microsoft.com/office/word/2010/wordml" xmlns:wpg="http://schemas.microsoft.com/office/word/2010/wordprocessingGroup" xmlns:wpi="http://schemas.microsoft.com/office/word/2010/wordprocessingInk" xmlns:wne="http://schemas.microsoft.com/office/word/2006/wordml" xmlns:wps="http://schemas.microsoft.com/office/word/2010/wordprocessingShape" mc:Ignorable="w14 wp14">
-  <w:abstractNum w:abstractNumId="0">
+<w:numbering xmlns:wpc="http://schemas.microsoft.com/office/word/2010/wordprocessingCanvas" xmlns:cx="http://schemas.microsoft.com/office/drawing/2014/chartex" xmlns:cx1="http://schemas.microsoft.com/office/drawing/2015/9/8/chartex" xmlns:cx2="http://schemas.microsoft.com/office/drawing/2015/10/21/chartex" xmlns:cx3="http://schemas.microsoft.com/office/drawing/2016/5/9/chartex" xmlns:cx4="http://schemas.microsoft.com/office/drawing/2016/5/10/chartex" xmlns:cx5="http://schemas.microsoft.com/office/drawing/2016/5/11/chartex" xmlns:cx6="http://schemas.microsoft.com/office/drawing/2016/5/12/chartex" xmlns:cx7="http://schemas.microsoft.com/office/drawing/2016/5/13/chartex" xmlns:cx8="http://schemas.microsoft.com/office/drawing/2016/5/14/chartex" xmlns:mc="http://schemas.openxmlformats.org/markup-compatibility/2006" xmlns:aink="http://schemas.microsoft.com/office/drawing/2016/ink" xmlns:am3d="http://schemas.microsoft.com/office/drawing/2017/model3d" xmlns:o="urn:schemas-microsoft-com:office:office" xmlns:r="http://schemas.openxmlformats.org/officeDocument/2006/relationships" xmlns:m="http://schemas.openxmlformats.org/officeDocument/2006/math" xmlns:v="urn:schemas-microsoft-com:vml" xmlns:wp14="http://schemas.microsoft.com/office/word/2010/wordprocessingDrawing" xmlns:wp="http://schemas.openxmlformats.org/drawingml/2006/wordprocessingDrawing" xmlns:w10="urn:schemas-microsoft-com:office:word" xmlns:w="http://schemas.openxmlformats.org/wordprocessingml/2006/main" xmlns:w14="http://schemas.microsoft.com/office/word/2010/wordml" xmlns:w15="http://schemas.microsoft.com/office/word/2012/wordml" xmlns:w16cex="http://schemas.microsoft.com/office/word/2018/wordml/cex" xmlns:w16cid="http://schemas.microsoft.com/office/word/2016/wordml/cid" xmlns:w16="http://schemas.microsoft.com/office/word/2018/wordml" xmlns:w16se="http://schemas.microsoft.com/office/word/2015/wordml/symex" xmlns:wpg="http://schemas.microsoft.com/office/word/2010/wordprocessingGroup" xmlns:wpi="http://schemas.microsoft.com/office/word/2010/wordprocessingInk" xmlns:wne="http://schemas.microsoft.com/office/word/2006/wordml" xmlns:wps="http://schemas.microsoft.com/office/word/2010/wordprocessingShape" mc:Ignorable="w14 w15 w16se w16cid w16 w16cex wp14">
+  <w:abstractNum w:abstractNumId="0" w15:restartNumberingAfterBreak="0">
     <w:nsid w:val="82558D21"/>
     <w:multiLevelType w:val="multilevel"/>
     <w:tmpl w:val="82558D21"/>
@@ -3524,7 +4591,7 @@
 </file>
 
 <file path=word/styles.xml><?xml version="1.0" encoding="utf-8"?>
-<w:styles xmlns:mc="http://schemas.openxmlformats.org/markup-compatibility/2006" xmlns:r="http://schemas.openxmlformats.org/officeDocument/2006/relationships" xmlns:w="http://schemas.openxmlformats.org/wordprocessingml/2006/main" xmlns:w14="http://schemas.microsoft.com/office/word/2010/wordml" mc:Ignorable="w14">
+<w:styles xmlns:mc="http://schemas.openxmlformats.org/markup-compatibility/2006" xmlns:r="http://schemas.openxmlformats.org/officeDocument/2006/relationships" xmlns:w="http://schemas.openxmlformats.org/wordprocessingml/2006/main" xmlns:w14="http://schemas.microsoft.com/office/word/2010/wordml" xmlns:w15="http://schemas.microsoft.com/office/word/2012/wordml" xmlns:w16cex="http://schemas.microsoft.com/office/word/2018/wordml/cex" xmlns:w16cid="http://schemas.microsoft.com/office/word/2016/wordml/cid" xmlns:w16="http://schemas.microsoft.com/office/word/2018/wordml" xmlns:w16se="http://schemas.microsoft.com/office/word/2015/wordml/symex" mc:Ignorable="w14 w15 w16se w16cid w16 w16cex">
   <w:docDefaults>
     <w:rPrDefault>
       <w:rPr>
@@ -3538,10 +4605,10 @@
       </w:pPr>
     </w:pPrDefault>
   </w:docDefaults>
-  <w:latentStyles w:defLockedState="0" w:defUIPriority="0" w:defSemiHidden="0" w:defUnhideWhenUsed="0" w:defQFormat="0" w:count="267">
+  <w:latentStyles w:defLockedState="0" w:defUIPriority="0" w:defSemiHidden="0" w:defUnhideWhenUsed="0" w:defQFormat="0" w:count="376">
     <w:lsdException w:name="Normal" w:qFormat="1"/>
     <w:lsdException w:name="heading 1" w:qFormat="1"/>
-    <w:lsdException w:name="heading 2" w:unhideWhenUsed="1" w:qFormat="1"/>
+    <w:lsdException w:name="heading 2" w:semiHidden="1" w:unhideWhenUsed="1" w:qFormat="1"/>
     <w:lsdException w:name="heading 3" w:semiHidden="1" w:unhideWhenUsed="1" w:qFormat="1"/>
     <w:lsdException w:name="heading 4" w:semiHidden="1" w:unhideWhenUsed="1" w:qFormat="1"/>
     <w:lsdException w:name="heading 5" w:semiHidden="1" w:unhideWhenUsed="1" w:qFormat="1"/>
@@ -3549,21 +4616,140 @@
     <w:lsdException w:name="heading 7" w:semiHidden="1" w:unhideWhenUsed="1" w:qFormat="1"/>
     <w:lsdException w:name="heading 8" w:semiHidden="1" w:unhideWhenUsed="1" w:qFormat="1"/>
     <w:lsdException w:name="heading 9" w:semiHidden="1" w:unhideWhenUsed="1" w:qFormat="1"/>
+    <w:lsdException w:name="index 1" w:semiHidden="1" w:unhideWhenUsed="1"/>
+    <w:lsdException w:name="index 2" w:semiHidden="1" w:unhideWhenUsed="1"/>
+    <w:lsdException w:name="index 3" w:semiHidden="1" w:unhideWhenUsed="1"/>
+    <w:lsdException w:name="index 4" w:semiHidden="1" w:unhideWhenUsed="1"/>
+    <w:lsdException w:name="index 5" w:semiHidden="1" w:unhideWhenUsed="1"/>
+    <w:lsdException w:name="index 6" w:semiHidden="1" w:unhideWhenUsed="1"/>
+    <w:lsdException w:name="index 7" w:semiHidden="1" w:unhideWhenUsed="1"/>
+    <w:lsdException w:name="index 8" w:semiHidden="1" w:unhideWhenUsed="1"/>
+    <w:lsdException w:name="index 9" w:semiHidden="1" w:unhideWhenUsed="1"/>
+    <w:lsdException w:name="toc 1" w:semiHidden="1" w:unhideWhenUsed="1"/>
+    <w:lsdException w:name="toc 2" w:semiHidden="1" w:unhideWhenUsed="1"/>
+    <w:lsdException w:name="toc 3" w:semiHidden="1" w:unhideWhenUsed="1"/>
+    <w:lsdException w:name="toc 4" w:semiHidden="1" w:unhideWhenUsed="1"/>
+    <w:lsdException w:name="toc 5" w:semiHidden="1" w:unhideWhenUsed="1"/>
+    <w:lsdException w:name="toc 6" w:semiHidden="1" w:unhideWhenUsed="1"/>
+    <w:lsdException w:name="toc 7" w:semiHidden="1" w:unhideWhenUsed="1"/>
+    <w:lsdException w:name="toc 8" w:semiHidden="1" w:unhideWhenUsed="1"/>
+    <w:lsdException w:name="toc 9" w:semiHidden="1" w:unhideWhenUsed="1"/>
+    <w:lsdException w:name="Normal Indent" w:semiHidden="1" w:unhideWhenUsed="1"/>
+    <w:lsdException w:name="footnote text" w:semiHidden="1" w:unhideWhenUsed="1"/>
+    <w:lsdException w:name="annotation text" w:semiHidden="1" w:unhideWhenUsed="1"/>
+    <w:lsdException w:name="header" w:semiHidden="1" w:unhideWhenUsed="1"/>
+    <w:lsdException w:name="footer" w:semiHidden="1" w:unhideWhenUsed="1"/>
+    <w:lsdException w:name="index heading" w:semiHidden="1" w:unhideWhenUsed="1"/>
     <w:lsdException w:name="caption" w:semiHidden="1" w:unhideWhenUsed="1" w:qFormat="1"/>
+    <w:lsdException w:name="table of figures" w:semiHidden="1" w:unhideWhenUsed="1"/>
+    <w:lsdException w:name="envelope address" w:semiHidden="1" w:unhideWhenUsed="1"/>
+    <w:lsdException w:name="envelope return" w:semiHidden="1" w:unhideWhenUsed="1"/>
+    <w:lsdException w:name="footnote reference" w:semiHidden="1" w:unhideWhenUsed="1"/>
+    <w:lsdException w:name="annotation reference" w:semiHidden="1" w:unhideWhenUsed="1"/>
+    <w:lsdException w:name="line number" w:semiHidden="1" w:unhideWhenUsed="1"/>
+    <w:lsdException w:name="page number" w:semiHidden="1" w:unhideWhenUsed="1"/>
+    <w:lsdException w:name="endnote reference" w:semiHidden="1" w:unhideWhenUsed="1"/>
+    <w:lsdException w:name="endnote text" w:semiHidden="1" w:unhideWhenUsed="1"/>
+    <w:lsdException w:name="macro" w:semiHidden="1" w:unhideWhenUsed="1"/>
+    <w:lsdException w:name="toa heading" w:semiHidden="1" w:unhideWhenUsed="1"/>
+    <w:lsdException w:name="List Number" w:semiHidden="1" w:unhideWhenUsed="1"/>
+    <w:lsdException w:name="List 2" w:semiHidden="1" w:unhideWhenUsed="1"/>
+    <w:lsdException w:name="List 3" w:semiHidden="1" w:unhideWhenUsed="1"/>
+    <w:lsdException w:name="List 4" w:semiHidden="1" w:unhideWhenUsed="1"/>
+    <w:lsdException w:name="List 5" w:semiHidden="1" w:unhideWhenUsed="1"/>
+    <w:lsdException w:name="List Bullet 2" w:semiHidden="1" w:unhideWhenUsed="1"/>
+    <w:lsdException w:name="List Bullet 3" w:semiHidden="1" w:unhideWhenUsed="1"/>
+    <w:lsdException w:name="List Bullet 4" w:semiHidden="1" w:unhideWhenUsed="1"/>
+    <w:lsdException w:name="List Bullet 5" w:semiHidden="1" w:unhideWhenUsed="1"/>
+    <w:lsdException w:name="List Number 2" w:semiHidden="1" w:unhideWhenUsed="1"/>
+    <w:lsdException w:name="List Number 3" w:semiHidden="1" w:unhideWhenUsed="1"/>
+    <w:lsdException w:name="List Number 4" w:semiHidden="1" w:unhideWhenUsed="1"/>
+    <w:lsdException w:name="List Number 5" w:semiHidden="1" w:unhideWhenUsed="1"/>
     <w:lsdException w:name="Title" w:qFormat="1"/>
-    <w:lsdException w:name="Default Paragraph Font" w:semiHidden="1"/>
-    <w:lsdException w:name="Body Text" w:uiPriority="1" w:qFormat="1"/>
+    <w:lsdException w:name="Closing" w:semiHidden="1" w:unhideWhenUsed="1"/>
+    <w:lsdException w:name="Signature" w:semiHidden="1" w:unhideWhenUsed="1"/>
+    <w:lsdException w:name="Default Paragraph Font" w:semiHidden="1" w:unhideWhenUsed="1"/>
+    <w:lsdException w:name="Body Text" w:semiHidden="1" w:uiPriority="1" w:unhideWhenUsed="1" w:qFormat="1"/>
+    <w:lsdException w:name="Body Text Indent" w:semiHidden="1" w:unhideWhenUsed="1"/>
+    <w:lsdException w:name="List Continue" w:semiHidden="1" w:unhideWhenUsed="1"/>
+    <w:lsdException w:name="Message Header" w:semiHidden="1" w:unhideWhenUsed="1"/>
     <w:lsdException w:name="Subtitle" w:qFormat="1"/>
-    <w:lsdException w:name="Hyperlink" w:uiPriority="99" w:unhideWhenUsed="1" w:qFormat="1"/>
+    <w:lsdException w:name="Salutation" w:semiHidden="1" w:unhideWhenUsed="1"/>
+    <w:lsdException w:name="Date" w:semiHidden="1" w:unhideWhenUsed="1"/>
+    <w:lsdException w:name="Body Text First Indent" w:semiHidden="1" w:unhideWhenUsed="1"/>
+    <w:lsdException w:name="Body Text First Indent 2" w:semiHidden="1" w:unhideWhenUsed="1"/>
+    <w:lsdException w:name="Note Heading" w:semiHidden="1" w:unhideWhenUsed="1"/>
+    <w:lsdException w:name="Body Text 2" w:semiHidden="1" w:unhideWhenUsed="1"/>
+    <w:lsdException w:name="Body Text 3" w:semiHidden="1" w:unhideWhenUsed="1"/>
+    <w:lsdException w:name="Body Text Indent 2" w:semiHidden="1" w:unhideWhenUsed="1"/>
+    <w:lsdException w:name="Body Text Indent 3" w:semiHidden="1" w:unhideWhenUsed="1"/>
+    <w:lsdException w:name="Block Text" w:semiHidden="1" w:unhideWhenUsed="1"/>
+    <w:lsdException w:name="Hyperlink" w:semiHidden="1" w:uiPriority="99" w:unhideWhenUsed="1" w:qFormat="1"/>
+    <w:lsdException w:name="FollowedHyperlink" w:semiHidden="1" w:unhideWhenUsed="1"/>
     <w:lsdException w:name="Strong" w:qFormat="1"/>
     <w:lsdException w:name="Emphasis" w:qFormat="1"/>
+    <w:lsdException w:name="Document Map" w:semiHidden="1" w:unhideWhenUsed="1"/>
+    <w:lsdException w:name="Plain Text" w:semiHidden="1" w:unhideWhenUsed="1"/>
+    <w:lsdException w:name="E-mail Signature" w:semiHidden="1" w:unhideWhenUsed="1"/>
     <w:lsdException w:name="HTML Top of Form" w:semiHidden="1" w:uiPriority="99" w:unhideWhenUsed="1"/>
     <w:lsdException w:name="HTML Bottom of Form" w:semiHidden="1" w:uiPriority="99" w:unhideWhenUsed="1"/>
-    <w:lsdException w:name="Normal Table" w:semiHidden="1"/>
+    <w:lsdException w:name="Normal (Web)" w:semiHidden="1" w:unhideWhenUsed="1"/>
+    <w:lsdException w:name="HTML Acronym" w:semiHidden="1" w:unhideWhenUsed="1"/>
+    <w:lsdException w:name="HTML Address" w:semiHidden="1" w:unhideWhenUsed="1"/>
+    <w:lsdException w:name="HTML Cite" w:semiHidden="1" w:unhideWhenUsed="1"/>
+    <w:lsdException w:name="HTML Code" w:semiHidden="1" w:unhideWhenUsed="1"/>
+    <w:lsdException w:name="HTML Definition" w:semiHidden="1" w:unhideWhenUsed="1"/>
+    <w:lsdException w:name="HTML Keyboard" w:semiHidden="1" w:unhideWhenUsed="1"/>
+    <w:lsdException w:name="HTML Preformatted" w:semiHidden="1" w:unhideWhenUsed="1"/>
+    <w:lsdException w:name="HTML Sample" w:semiHidden="1" w:unhideWhenUsed="1"/>
+    <w:lsdException w:name="HTML Typewriter" w:semiHidden="1" w:unhideWhenUsed="1"/>
+    <w:lsdException w:name="HTML Variable" w:semiHidden="1" w:unhideWhenUsed="1"/>
+    <w:lsdException w:name="Normal Table" w:semiHidden="1" w:unhideWhenUsed="1"/>
+    <w:lsdException w:name="annotation subject" w:semiHidden="1" w:unhideWhenUsed="1"/>
     <w:lsdException w:name="No List" w:semiHidden="1" w:uiPriority="99" w:unhideWhenUsed="1"/>
     <w:lsdException w:name="Outline List 1" w:semiHidden="1" w:uiPriority="99" w:unhideWhenUsed="1"/>
     <w:lsdException w:name="Outline List 2" w:semiHidden="1" w:uiPriority="99" w:unhideWhenUsed="1"/>
     <w:lsdException w:name="Outline List 3" w:semiHidden="1" w:uiPriority="99" w:unhideWhenUsed="1"/>
+    <w:lsdException w:name="Table Simple 1" w:semiHidden="1" w:unhideWhenUsed="1"/>
+    <w:lsdException w:name="Table Simple 2" w:semiHidden="1" w:unhideWhenUsed="1"/>
+    <w:lsdException w:name="Table Simple 3" w:semiHidden="1" w:unhideWhenUsed="1"/>
+    <w:lsdException w:name="Table Classic 1" w:semiHidden="1" w:unhideWhenUsed="1"/>
+    <w:lsdException w:name="Table Classic 2" w:semiHidden="1" w:unhideWhenUsed="1"/>
+    <w:lsdException w:name="Table Classic 3" w:semiHidden="1" w:unhideWhenUsed="1"/>
+    <w:lsdException w:name="Table Classic 4" w:semiHidden="1" w:unhideWhenUsed="1"/>
+    <w:lsdException w:name="Table Colorful 1" w:semiHidden="1" w:unhideWhenUsed="1"/>
+    <w:lsdException w:name="Table Colorful 2" w:semiHidden="1" w:unhideWhenUsed="1"/>
+    <w:lsdException w:name="Table Colorful 3" w:semiHidden="1" w:unhideWhenUsed="1"/>
+    <w:lsdException w:name="Table Columns 1" w:semiHidden="1" w:unhideWhenUsed="1"/>
+    <w:lsdException w:name="Table Columns 2" w:semiHidden="1" w:unhideWhenUsed="1"/>
+    <w:lsdException w:name="Table Columns 3" w:semiHidden="1" w:unhideWhenUsed="1"/>
+    <w:lsdException w:name="Table Columns 4" w:semiHidden="1" w:unhideWhenUsed="1"/>
+    <w:lsdException w:name="Table Columns 5" w:semiHidden="1" w:unhideWhenUsed="1"/>
+    <w:lsdException w:name="Table Grid 1" w:semiHidden="1" w:unhideWhenUsed="1"/>
+    <w:lsdException w:name="Table Grid 2" w:semiHidden="1" w:unhideWhenUsed="1"/>
+    <w:lsdException w:name="Table Grid 3" w:semiHidden="1" w:unhideWhenUsed="1"/>
+    <w:lsdException w:name="Table Grid 4" w:semiHidden="1" w:unhideWhenUsed="1"/>
+    <w:lsdException w:name="Table Grid 5" w:semiHidden="1" w:unhideWhenUsed="1"/>
+    <w:lsdException w:name="Table Grid 6" w:semiHidden="1" w:unhideWhenUsed="1"/>
+    <w:lsdException w:name="Table Grid 7" w:semiHidden="1" w:unhideWhenUsed="1"/>
+    <w:lsdException w:name="Table Grid 8" w:semiHidden="1" w:unhideWhenUsed="1"/>
+    <w:lsdException w:name="Table List 1" w:semiHidden="1" w:unhideWhenUsed="1"/>
+    <w:lsdException w:name="Table List 2" w:semiHidden="1" w:unhideWhenUsed="1"/>
+    <w:lsdException w:name="Table List 3" w:semiHidden="1" w:unhideWhenUsed="1"/>
+    <w:lsdException w:name="Table List 4" w:semiHidden="1" w:unhideWhenUsed="1"/>
+    <w:lsdException w:name="Table List 5" w:semiHidden="1" w:unhideWhenUsed="1"/>
+    <w:lsdException w:name="Table List 6" w:semiHidden="1" w:unhideWhenUsed="1"/>
+    <w:lsdException w:name="Table List 7" w:semiHidden="1" w:unhideWhenUsed="1"/>
+    <w:lsdException w:name="Table List 8" w:semiHidden="1" w:unhideWhenUsed="1"/>
+    <w:lsdException w:name="Table 3D effects 1" w:semiHidden="1" w:unhideWhenUsed="1"/>
+    <w:lsdException w:name="Table 3D effects 2" w:semiHidden="1" w:unhideWhenUsed="1"/>
+    <w:lsdException w:name="Table 3D effects 3" w:semiHidden="1" w:unhideWhenUsed="1"/>
+    <w:lsdException w:name="Table Contemporary" w:semiHidden="1" w:unhideWhenUsed="1"/>
+    <w:lsdException w:name="Table Elegant" w:semiHidden="1" w:unhideWhenUsed="1"/>
+    <w:lsdException w:name="Table Professional" w:semiHidden="1" w:unhideWhenUsed="1"/>
+    <w:lsdException w:name="Table Subtle 1" w:semiHidden="1" w:unhideWhenUsed="1"/>
+    <w:lsdException w:name="Table Subtle 2" w:semiHidden="1" w:unhideWhenUsed="1"/>
+    <w:lsdException w:name="Table Web 1" w:semiHidden="1" w:unhideWhenUsed="1"/>
     <w:lsdException w:name="Placeholder Text" w:semiHidden="1" w:uiPriority="99" w:unhideWhenUsed="1"/>
     <w:lsdException w:name="No Spacing" w:semiHidden="1" w:uiPriority="99" w:unhideWhenUsed="1"/>
     <w:lsdException w:name="Light Shading" w:uiPriority="60"/>
@@ -3675,298 +4861,115 @@
     <w:lsdException w:name="Book Title" w:uiPriority="33" w:qFormat="1"/>
     <w:lsdException w:name="Bibliography" w:semiHidden="1" w:uiPriority="37" w:unhideWhenUsed="1"/>
     <w:lsdException w:name="TOC Heading" w:semiHidden="1" w:uiPriority="39" w:unhideWhenUsed="1" w:qFormat="1"/>
-  </w:latentStyles>
-  <w:style w:type="paragraph" w:default="1" w:styleId="Normal">
-    <w:name w:val="Normal"/>
-    <w:qFormat/>
-    <w:rPr>
-      <w:rFonts w:asciiTheme="minorHAnsi" w:eastAsiaTheme="minorEastAsia" w:hAnsiTheme="minorHAnsi" w:cstheme="minorBidi"/>
-      <w:lang w:eastAsia="zh-CN"/>
-    </w:rPr>
-  </w:style>
-  <w:style w:type="paragraph" w:styleId="Heading1">
-    <w:name w:val="heading 1"/>
-    <w:basedOn w:val="Normal"/>
-    <w:next w:val="Normal"/>
-    <w:qFormat/>
-    <w:pPr>
-      <w:keepNext/>
-      <w:keepLines/>
-      <w:spacing w:before="120" w:line="312" w:lineRule="auto"/>
-      <w:outlineLvl w:val="0"/>
-    </w:pPr>
-    <w:rPr>
-      <w:b/>
-      <w:bCs/>
-      <w:kern w:val="44"/>
-      <w:sz w:val="44"/>
-      <w:szCs w:val="44"/>
-    </w:rPr>
-  </w:style>
-  <w:style w:type="paragraph" w:styleId="Heading2">
-    <w:name w:val="heading 2"/>
-    <w:basedOn w:val="Normal"/>
-    <w:next w:val="Normal"/>
-    <w:unhideWhenUsed/>
-    <w:qFormat/>
-    <w:pPr>
-      <w:keepNext/>
-      <w:keepLines/>
-      <w:spacing w:before="260" w:after="260" w:line="416" w:lineRule="auto"/>
-      <w:outlineLvl w:val="1"/>
-    </w:pPr>
-    <w:rPr>
-      <w:b/>
-      <w:bCs/>
-      <w:sz w:val="32"/>
-      <w:szCs w:val="32"/>
-    </w:rPr>
-  </w:style>
-  <w:style w:type="character" w:default="1" w:styleId="DefaultParagraphFont">
-    <w:name w:val="Default Paragraph Font"/>
-    <w:uiPriority w:val="1"/>
-    <w:semiHidden/>
-    <w:unhideWhenUsed/>
-  </w:style>
-  <w:style w:type="table" w:default="1" w:styleId="TableNormal">
-    <w:name w:val="Normal Table"/>
-    <w:uiPriority w:val="99"/>
-    <w:semiHidden/>
-    <w:unhideWhenUsed/>
-    <w:tblPr>
-      <w:tblInd w:w="0" w:type="dxa"/>
-      <w:tblCellMar>
-        <w:top w:w="0" w:type="dxa"/>
-        <w:left w:w="108" w:type="dxa"/>
-        <w:bottom w:w="0" w:type="dxa"/>
-        <w:right w:w="108" w:type="dxa"/>
-      </w:tblCellMar>
-    </w:tblPr>
-  </w:style>
-  <w:style w:type="numbering" w:default="1" w:styleId="NoList">
-    <w:name w:val="No List"/>
-    <w:uiPriority w:val="99"/>
-    <w:semiHidden/>
-    <w:unhideWhenUsed/>
-  </w:style>
-  <w:style w:type="paragraph" w:styleId="BodyText">
-    <w:name w:val="Body Text"/>
-    <w:basedOn w:val="Normal"/>
-    <w:uiPriority w:val="1"/>
-    <w:qFormat/>
-    <w:rPr>
-      <w:sz w:val="26"/>
-      <w:szCs w:val="26"/>
-    </w:rPr>
-  </w:style>
-  <w:style w:type="character" w:styleId="Hyperlink">
-    <w:name w:val="Hyperlink"/>
-    <w:basedOn w:val="DefaultParagraphFont"/>
-    <w:uiPriority w:val="99"/>
-    <w:unhideWhenUsed/>
-    <w:qFormat/>
-    <w:rPr>
-      <w:color w:val="0000FF"/>
-      <w:u w:val="single"/>
-    </w:rPr>
-  </w:style>
-  <w:style w:type="paragraph" w:customStyle="1" w:styleId="TableParagraph">
-    <w:name w:val="Table Paragraph"/>
-    <w:basedOn w:val="Normal"/>
-    <w:uiPriority w:val="1"/>
-    <w:qFormat/>
-  </w:style>
-  <w:style w:type="paragraph" w:styleId="ListParagraph">
-    <w:name w:val="List Paragraph"/>
-    <w:basedOn w:val="Normal"/>
-    <w:uiPriority w:val="1"/>
-    <w:qFormat/>
-    <w:pPr>
-      <w:spacing w:before="255"/>
-      <w:ind w:left="2308" w:hanging="361"/>
-    </w:pPr>
-  </w:style>
-  <w:style w:type="paragraph" w:styleId="BalloonText">
-    <w:name w:val="Balloon Text"/>
-    <w:basedOn w:val="Normal"/>
-    <w:link w:val="BalloonTextChar"/>
-    <w:rsid w:val="006D557A"/>
-    <w:pPr>
-      <w:spacing w:after="0" w:line="240" w:lineRule="auto"/>
-    </w:pPr>
-    <w:rPr>
-      <w:rFonts w:ascii="Tahoma" w:hAnsi="Tahoma" w:cs="Tahoma"/>
-      <w:sz w:val="16"/>
-      <w:szCs w:val="16"/>
-    </w:rPr>
-  </w:style>
-  <w:style w:type="character" w:customStyle="1" w:styleId="BalloonTextChar">
-    <w:name w:val="Balloon Text Char"/>
-    <w:basedOn w:val="DefaultParagraphFont"/>
-    <w:link w:val="BalloonText"/>
-    <w:rsid w:val="006D557A"/>
-    <w:rPr>
-      <w:rFonts w:ascii="Tahoma" w:eastAsiaTheme="minorEastAsia" w:hAnsi="Tahoma" w:cs="Tahoma"/>
-      <w:sz w:val="16"/>
-      <w:szCs w:val="16"/>
-      <w:lang w:eastAsia="zh-CN"/>
-    </w:rPr>
-  </w:style>
-</w:styles>
-</file>
-
-<file path=word/stylesWithEffects.xml><?xml version="1.0" encoding="utf-8"?>
-<w:styles xmlns:wpc="http://schemas.microsoft.com/office/word/2010/wordprocessingCanvas" xmlns:mc="http://schemas.openxmlformats.org/markup-compatibility/2006" xmlns:o="urn:schemas-microsoft-com:office:office" xmlns:r="http://schemas.openxmlformats.org/officeDocument/2006/relationships" xmlns:m="http://schemas.openxmlformats.org/officeDocument/2006/math" xmlns:v="urn:schemas-microsoft-com:vml" xmlns:wp14="http://schemas.microsoft.com/office/word/2010/wordprocessingDrawing" xmlns:wp="http://schemas.openxmlformats.org/drawingml/2006/wordprocessingDrawing" xmlns:w10="urn:schemas-microsoft-com:office:word" xmlns:w="http://schemas.openxmlformats.org/wordprocessingml/2006/main" xmlns:w14="http://schemas.microsoft.com/office/word/2010/wordml" xmlns:wpg="http://schemas.microsoft.com/office/word/2010/wordprocessingGroup" xmlns:wpi="http://schemas.microsoft.com/office/word/2010/wordprocessingInk" xmlns:wne="http://schemas.microsoft.com/office/word/2006/wordml" xmlns:wps="http://schemas.microsoft.com/office/word/2010/wordprocessingShape" mc:Ignorable="w14 wp14">
-  <w:docDefaults>
-    <w:rPrDefault>
-      <w:rPr>
-        <w:rFonts w:ascii="Times New Roman" w:eastAsia="SimSun" w:hAnsi="Times New Roman" w:cs="Times New Roman"/>
-        <w:lang w:val="en-US" w:eastAsia="en-US" w:bidi="ar-SA"/>
-      </w:rPr>
-    </w:rPrDefault>
-    <w:pPrDefault>
-      <w:pPr>
-        <w:spacing w:after="200" w:line="276" w:lineRule="auto"/>
-      </w:pPr>
-    </w:pPrDefault>
-  </w:docDefaults>
-  <w:latentStyles w:defLockedState="0" w:defUIPriority="0" w:defSemiHidden="0" w:defUnhideWhenUsed="0" w:defQFormat="0" w:count="267">
-    <w:lsdException w:name="Normal" w:qFormat="1"/>
-    <w:lsdException w:name="heading 1" w:qFormat="1"/>
-    <w:lsdException w:name="heading 2" w:unhideWhenUsed="1" w:qFormat="1"/>
-    <w:lsdException w:name="heading 3" w:semiHidden="1" w:unhideWhenUsed="1" w:qFormat="1"/>
-    <w:lsdException w:name="heading 4" w:semiHidden="1" w:unhideWhenUsed="1" w:qFormat="1"/>
-    <w:lsdException w:name="heading 5" w:semiHidden="1" w:unhideWhenUsed="1" w:qFormat="1"/>
-    <w:lsdException w:name="heading 6" w:semiHidden="1" w:unhideWhenUsed="1" w:qFormat="1"/>
-    <w:lsdException w:name="heading 7" w:semiHidden="1" w:unhideWhenUsed="1" w:qFormat="1"/>
-    <w:lsdException w:name="heading 8" w:semiHidden="1" w:unhideWhenUsed="1" w:qFormat="1"/>
-    <w:lsdException w:name="heading 9" w:semiHidden="1" w:unhideWhenUsed="1" w:qFormat="1"/>
-    <w:lsdException w:name="caption" w:semiHidden="1" w:unhideWhenUsed="1" w:qFormat="1"/>
-    <w:lsdException w:name="Title" w:qFormat="1"/>
-    <w:lsdException w:name="Default Paragraph Font" w:semiHidden="1"/>
-    <w:lsdException w:name="Body Text" w:uiPriority="1" w:qFormat="1"/>
-    <w:lsdException w:name="Subtitle" w:qFormat="1"/>
-    <w:lsdException w:name="Hyperlink" w:uiPriority="99" w:unhideWhenUsed="1" w:qFormat="1"/>
-    <w:lsdException w:name="Strong" w:qFormat="1"/>
-    <w:lsdException w:name="Emphasis" w:qFormat="1"/>
-    <w:lsdException w:name="HTML Top of Form" w:semiHidden="1" w:uiPriority="99" w:unhideWhenUsed="1"/>
-    <w:lsdException w:name="HTML Bottom of Form" w:semiHidden="1" w:uiPriority="99" w:unhideWhenUsed="1"/>
-    <w:lsdException w:name="Normal Table" w:semiHidden="1"/>
-    <w:lsdException w:name="No List" w:semiHidden="1" w:uiPriority="99" w:unhideWhenUsed="1"/>
-    <w:lsdException w:name="Outline List 1" w:semiHidden="1" w:uiPriority="99" w:unhideWhenUsed="1"/>
-    <w:lsdException w:name="Outline List 2" w:semiHidden="1" w:uiPriority="99" w:unhideWhenUsed="1"/>
-    <w:lsdException w:name="Outline List 3" w:semiHidden="1" w:uiPriority="99" w:unhideWhenUsed="1"/>
-    <w:lsdException w:name="Placeholder Text" w:semiHidden="1" w:uiPriority="99" w:unhideWhenUsed="1"/>
-    <w:lsdException w:name="No Spacing" w:semiHidden="1" w:uiPriority="99" w:unhideWhenUsed="1"/>
-    <w:lsdException w:name="Light Shading" w:uiPriority="60"/>
-    <w:lsdException w:name="Light List" w:uiPriority="61"/>
-    <w:lsdException w:name="Light Grid" w:uiPriority="62"/>
-    <w:lsdException w:name="Medium Shading 1" w:uiPriority="63"/>
-    <w:lsdException w:name="Medium Shading 2" w:uiPriority="64"/>
-    <w:lsdException w:name="Medium List 1" w:uiPriority="65"/>
-    <w:lsdException w:name="Medium List 2" w:uiPriority="66"/>
-    <w:lsdException w:name="Medium Grid 1" w:uiPriority="67"/>
-    <w:lsdException w:name="Medium Grid 2" w:uiPriority="68"/>
-    <w:lsdException w:name="Medium Grid 3" w:uiPriority="69"/>
-    <w:lsdException w:name="Dark List" w:uiPriority="70"/>
-    <w:lsdException w:name="Colorful Shading" w:uiPriority="71"/>
-    <w:lsdException w:name="Colorful List" w:uiPriority="72"/>
-    <w:lsdException w:name="Colorful Grid" w:uiPriority="73"/>
-    <w:lsdException w:name="Light Shading Accent 1" w:uiPriority="60"/>
-    <w:lsdException w:name="Light List Accent 1" w:uiPriority="61"/>
-    <w:lsdException w:name="Light Grid Accent 1" w:uiPriority="62"/>
-    <w:lsdException w:name="Medium Shading 1 Accent 1" w:uiPriority="63"/>
-    <w:lsdException w:name="Medium Shading 2 Accent 1" w:uiPriority="64"/>
-    <w:lsdException w:name="Medium List 1 Accent 1" w:uiPriority="65"/>
-    <w:lsdException w:name="Revision" w:semiHidden="1" w:uiPriority="99" w:unhideWhenUsed="1"/>
-    <w:lsdException w:name="List Paragraph" w:uiPriority="1" w:qFormat="1"/>
-    <w:lsdException w:name="Quote" w:semiHidden="1" w:uiPriority="99" w:unhideWhenUsed="1"/>
-    <w:lsdException w:name="Intense Quote" w:semiHidden="1" w:uiPriority="99" w:unhideWhenUsed="1"/>
-    <w:lsdException w:name="Medium List 2 Accent 1" w:uiPriority="66"/>
-    <w:lsdException w:name="Medium Grid 1 Accent 1" w:uiPriority="67"/>
-    <w:lsdException w:name="Medium Grid 2 Accent 1" w:uiPriority="68"/>
-    <w:lsdException w:name="Medium Grid 3 Accent 1" w:uiPriority="69"/>
-    <w:lsdException w:name="Dark List Accent 1" w:uiPriority="70"/>
-    <w:lsdException w:name="Colorful Shading Accent 1" w:uiPriority="71"/>
-    <w:lsdException w:name="Colorful List Accent 1" w:uiPriority="72"/>
-    <w:lsdException w:name="Colorful Grid Accent 1" w:uiPriority="73"/>
-    <w:lsdException w:name="Light Shading Accent 2" w:uiPriority="60"/>
-    <w:lsdException w:name="Light List Accent 2" w:uiPriority="61"/>
-    <w:lsdException w:name="Light Grid Accent 2" w:uiPriority="62"/>
-    <w:lsdException w:name="Medium Shading 1 Accent 2" w:uiPriority="63"/>
-    <w:lsdException w:name="Medium Shading 2 Accent 2" w:uiPriority="64"/>
-    <w:lsdException w:name="Medium List 1 Accent 2" w:uiPriority="65"/>
-    <w:lsdException w:name="Medium List 2 Accent 2" w:uiPriority="66"/>
-    <w:lsdException w:name="Medium Grid 1 Accent 2" w:uiPriority="67"/>
-    <w:lsdException w:name="Medium Grid 2 Accent 2" w:uiPriority="68"/>
-    <w:lsdException w:name="Medium Grid 3 Accent 2" w:uiPriority="69"/>
-    <w:lsdException w:name="Dark List Accent 2" w:uiPriority="70"/>
-    <w:lsdException w:name="Colorful Shading Accent 2" w:uiPriority="71"/>
-    <w:lsdException w:name="Colorful List Accent 2" w:uiPriority="72"/>
-    <w:lsdException w:name="Colorful Grid Accent 2" w:uiPriority="73"/>
-    <w:lsdException w:name="Light Shading Accent 3" w:uiPriority="60"/>
-    <w:lsdException w:name="Light List Accent 3" w:uiPriority="61"/>
-    <w:lsdException w:name="Light Grid Accent 3" w:uiPriority="62"/>
-    <w:lsdException w:name="Medium Shading 1 Accent 3" w:uiPriority="63"/>
-    <w:lsdException w:name="Medium Shading 2 Accent 3" w:uiPriority="64"/>
-    <w:lsdException w:name="Medium List 1 Accent 3" w:uiPriority="65"/>
-    <w:lsdException w:name="Medium List 2 Accent 3" w:uiPriority="66"/>
-    <w:lsdException w:name="Medium Grid 1 Accent 3" w:uiPriority="67"/>
-    <w:lsdException w:name="Medium Grid 2 Accent 3" w:uiPriority="68"/>
-    <w:lsdException w:name="Medium Grid 3 Accent 3" w:uiPriority="69"/>
-    <w:lsdException w:name="Dark List Accent 3" w:uiPriority="70"/>
-    <w:lsdException w:name="Colorful Shading Accent 3" w:uiPriority="71"/>
-    <w:lsdException w:name="Colorful List Accent 3" w:uiPriority="72"/>
-    <w:lsdException w:name="Colorful Grid Accent 3" w:uiPriority="73"/>
-    <w:lsdException w:name="Light Shading Accent 4" w:uiPriority="60"/>
-    <w:lsdException w:name="Light List Accent 4" w:uiPriority="61"/>
-    <w:lsdException w:name="Light Grid Accent 4" w:uiPriority="62"/>
-    <w:lsdException w:name="Medium Shading 1 Accent 4" w:uiPriority="63"/>
-    <w:lsdException w:name="Medium Shading 2 Accent 4" w:uiPriority="64"/>
-    <w:lsdException w:name="Medium List 1 Accent 4" w:uiPriority="65"/>
-    <w:lsdException w:name="Medium List 2 Accent 4" w:uiPriority="66"/>
-    <w:lsdException w:name="Medium Grid 1 Accent 4" w:uiPriority="67"/>
-    <w:lsdException w:name="Medium Grid 2 Accent 4" w:uiPriority="68"/>
-    <w:lsdException w:name="Medium Grid 3 Accent 4" w:uiPriority="69"/>
-    <w:lsdException w:name="Dark List Accent 4" w:uiPriority="70"/>
-    <w:lsdException w:name="Colorful Shading Accent 4" w:uiPriority="71"/>
-    <w:lsdException w:name="Colorful List Accent 4" w:uiPriority="72"/>
-    <w:lsdException w:name="Colorful Grid Accent 4" w:uiPriority="73"/>
-    <w:lsdException w:name="Light Shading Accent 5" w:uiPriority="60"/>
-    <w:lsdException w:name="Light List Accent 5" w:uiPriority="61"/>
-    <w:lsdException w:name="Light Grid Accent 5" w:uiPriority="62"/>
-    <w:lsdException w:name="Medium Shading 1 Accent 5" w:uiPriority="63"/>
-    <w:lsdException w:name="Medium Shading 2 Accent 5" w:uiPriority="64"/>
-    <w:lsdException w:name="Medium List 1 Accent 5" w:uiPriority="65"/>
-    <w:lsdException w:name="Medium List 2 Accent 5" w:uiPriority="66"/>
-    <w:lsdException w:name="Medium Grid 1 Accent 5" w:uiPriority="67"/>
-    <w:lsdException w:name="Medium Grid 2 Accent 5" w:uiPriority="68"/>
-    <w:lsdException w:name="Medium Grid 3 Accent 5" w:uiPriority="69"/>
-    <w:lsdException w:name="Dark List Accent 5" w:uiPriority="70"/>
-    <w:lsdException w:name="Colorful Shading Accent 5" w:uiPriority="71"/>
-    <w:lsdException w:name="Colorful List Accent 5" w:uiPriority="72"/>
-    <w:lsdException w:name="Colorful Grid Accent 5" w:uiPriority="73"/>
-    <w:lsdException w:name="Light Shading Accent 6" w:uiPriority="60"/>
-    <w:lsdException w:name="Light List Accent 6" w:uiPriority="61"/>
-    <w:lsdException w:name="Light Grid Accent 6" w:uiPriority="62"/>
-    <w:lsdException w:name="Medium Shading 1 Accent 6" w:uiPriority="63"/>
-    <w:lsdException w:name="Medium Shading 2 Accent 6" w:uiPriority="64"/>
-    <w:lsdException w:name="Medium List 1 Accent 6" w:uiPriority="65"/>
-    <w:lsdException w:name="Medium List 2 Accent 6" w:uiPriority="66"/>
-    <w:lsdException w:name="Medium Grid 1 Accent 6" w:uiPriority="67"/>
-    <w:lsdException w:name="Medium Grid 2 Accent 6" w:uiPriority="68"/>
-    <w:lsdException w:name="Medium Grid 3 Accent 6" w:uiPriority="69"/>
-    <w:lsdException w:name="Dark List Accent 6" w:uiPriority="70"/>
-    <w:lsdException w:name="Colorful Shading Accent 6" w:uiPriority="71"/>
-    <w:lsdException w:name="Colorful List Accent 6" w:uiPriority="72"/>
-    <w:lsdException w:name="Colorful Grid Accent 6" w:uiPriority="73"/>
-    <w:lsdException w:name="Subtle Emphasis" w:uiPriority="19" w:qFormat="1"/>
-    <w:lsdException w:name="Intense Emphasis" w:uiPriority="21" w:qFormat="1"/>
-    <w:lsdException w:name="Subtle Reference" w:uiPriority="31" w:qFormat="1"/>
-    <w:lsdException w:name="Intense Reference" w:uiPriority="32" w:qFormat="1"/>
-    <w:lsdException w:name="Book Title" w:uiPriority="33" w:qFormat="1"/>
-    <w:lsdException w:name="Bibliography" w:semiHidden="1" w:uiPriority="37" w:unhideWhenUsed="1"/>
-    <w:lsdException w:name="TOC Heading" w:semiHidden="1" w:uiPriority="39" w:unhideWhenUsed="1" w:qFormat="1"/>
+    <w:lsdException w:name="Plain Table 1" w:uiPriority="41"/>
+    <w:lsdException w:name="Plain Table 2" w:uiPriority="42"/>
+    <w:lsdException w:name="Plain Table 3" w:uiPriority="43"/>
+    <w:lsdException w:name="Plain Table 4" w:uiPriority="44"/>
+    <w:lsdException w:name="Plain Table 5" w:uiPriority="45"/>
+    <w:lsdException w:name="Grid Table Light" w:uiPriority="40"/>
+    <w:lsdException w:name="Grid Table 1 Light" w:uiPriority="46"/>
+    <w:lsdException w:name="Grid Table 2" w:uiPriority="47"/>
+    <w:lsdException w:name="Grid Table 3" w:uiPriority="48"/>
+    <w:lsdException w:name="Grid Table 4" w:uiPriority="49"/>
+    <w:lsdException w:name="Grid Table 5 Dark" w:uiPriority="50"/>
+    <w:lsdException w:name="Grid Table 6 Colorful" w:uiPriority="51"/>
+    <w:lsdException w:name="Grid Table 7 Colorful" w:uiPriority="52"/>
+    <w:lsdException w:name="Grid Table 1 Light Accent 1" w:uiPriority="46"/>
+    <w:lsdException w:name="Grid Table 2 Accent 1" w:uiPriority="47"/>
+    <w:lsdException w:name="Grid Table 3 Accent 1" w:uiPriority="48"/>
+    <w:lsdException w:name="Grid Table 4 Accent 1" w:uiPriority="49"/>
+    <w:lsdException w:name="Grid Table 5 Dark Accent 1" w:uiPriority="50"/>
+    <w:lsdException w:name="Grid Table 6 Colorful Accent 1" w:uiPriority="51"/>
+    <w:lsdException w:name="Grid Table 7 Colorful Accent 1" w:uiPriority="52"/>
+    <w:lsdException w:name="Grid Table 1 Light Accent 2" w:uiPriority="46"/>
+    <w:lsdException w:name="Grid Table 2 Accent 2" w:uiPriority="47"/>
+    <w:lsdException w:name="Grid Table 3 Accent 2" w:uiPriority="48"/>
+    <w:lsdException w:name="Grid Table 4 Accent 2" w:uiPriority="49"/>
+    <w:lsdException w:name="Grid Table 5 Dark Accent 2" w:uiPriority="50"/>
+    <w:lsdException w:name="Grid Table 6 Colorful Accent 2" w:uiPriority="51"/>
+    <w:lsdException w:name="Grid Table 7 Colorful Accent 2" w:uiPriority="52"/>
+    <w:lsdException w:name="Grid Table 1 Light Accent 3" w:uiPriority="46"/>
+    <w:lsdException w:name="Grid Table 2 Accent 3" w:uiPriority="47"/>
+    <w:lsdException w:name="Grid Table 3 Accent 3" w:uiPriority="48"/>
+    <w:lsdException w:name="Grid Table 4 Accent 3" w:uiPriority="49"/>
+    <w:lsdException w:name="Grid Table 5 Dark Accent 3" w:uiPriority="50"/>
+    <w:lsdException w:name="Grid Table 6 Colorful Accent 3" w:uiPriority="51"/>
+    <w:lsdException w:name="Grid Table 7 Colorful Accent 3" w:uiPriority="52"/>
+    <w:lsdException w:name="Grid Table 1 Light Accent 4" w:uiPriority="46"/>
+    <w:lsdException w:name="Grid Table 2 Accent 4" w:uiPriority="47"/>
+    <w:lsdException w:name="Grid Table 3 Accent 4" w:uiPriority="48"/>
+    <w:lsdException w:name="Grid Table 4 Accent 4" w:uiPriority="49"/>
+    <w:lsdException w:name="Grid Table 5 Dark Accent 4" w:uiPriority="50"/>
+    <w:lsdException w:name="Grid Table 6 Colorful Accent 4" w:uiPriority="51"/>
+    <w:lsdException w:name="Grid Table 7 Colorful Accent 4" w:uiPriority="52"/>
+    <w:lsdException w:name="Grid Table 1 Light Accent 5" w:uiPriority="46"/>
+    <w:lsdException w:name="Grid Table 2 Accent 5" w:uiPriority="47"/>
+    <w:lsdException w:name="Grid Table 3 Accent 5" w:uiPriority="48"/>
+    <w:lsdException w:name="Grid Table 4 Accent 5" w:uiPriority="49"/>
+    <w:lsdException w:name="Grid Table 5 Dark Accent 5" w:uiPriority="50"/>
+    <w:lsdException w:name="Grid Table 6 Colorful Accent 5" w:uiPriority="51"/>
+    <w:lsdException w:name="Grid Table 7 Colorful Accent 5" w:uiPriority="52"/>
+    <w:lsdException w:name="Grid Table 1 Light Accent 6" w:uiPriority="46"/>
+    <w:lsdException w:name="Grid Table 2 Accent 6" w:uiPriority="47"/>
+    <w:lsdException w:name="Grid Table 3 Accent 6" w:uiPriority="48"/>
+    <w:lsdException w:name="Grid Table 4 Accent 6" w:uiPriority="49"/>
+    <w:lsdException w:name="Grid Table 5 Dark Accent 6" w:uiPriority="50"/>
+    <w:lsdException w:name="Grid Table 6 Colorful Accent 6" w:uiPriority="51"/>
+    <w:lsdException w:name="Grid Table 7 Colorful Accent 6" w:uiPriority="52"/>
+    <w:lsdException w:name="List Table 1 Light" w:uiPriority="46"/>
+    <w:lsdException w:name="List Table 2" w:uiPriority="47"/>
+    <w:lsdException w:name="List Table 3" w:uiPriority="48"/>
+    <w:lsdException w:name="List Table 4" w:uiPriority="49"/>
+    <w:lsdException w:name="List Table 5 Dark" w:uiPriority="50"/>
+    <w:lsdException w:name="List Table 6 Colorful" w:uiPriority="51"/>
+    <w:lsdException w:name="List Table 7 Colorful" w:uiPriority="52"/>
+    <w:lsdException w:name="List Table 1 Light Accent 1" w:uiPriority="46"/>
+    <w:lsdException w:name="List Table 2 Accent 1" w:uiPriority="47"/>
+    <w:lsdException w:name="List Table 3 Accent 1" w:uiPriority="48"/>
+    <w:lsdException w:name="List Table 4 Accent 1" w:uiPriority="49"/>
+    <w:lsdException w:name="List Table 5 Dark Accent 1" w:uiPriority="50"/>
+    <w:lsdException w:name="List Table 6 Colorful Accent 1" w:uiPriority="51"/>
+    <w:lsdException w:name="List Table 7 Colorful Accent 1" w:uiPriority="52"/>
+    <w:lsdException w:name="List Table 1 Light Accent 2" w:uiPriority="46"/>
+    <w:lsdException w:name="List Table 2 Accent 2" w:uiPriority="47"/>
+    <w:lsdException w:name="List Table 3 Accent 2" w:uiPriority="48"/>
+    <w:lsdException w:name="List Table 4 Accent 2" w:uiPriority="49"/>
+    <w:lsdException w:name="List Table 5 Dark Accent 2" w:uiPriority="50"/>
+    <w:lsdException w:name="List Table 6 Colorful Accent 2" w:uiPriority="51"/>
+    <w:lsdException w:name="List Table 7 Colorful Accent 2" w:uiPriority="52"/>
+    <w:lsdException w:name="List Table 1 Light Accent 3" w:uiPriority="46"/>
+    <w:lsdException w:name="List Table 2 Accent 3" w:uiPriority="47"/>
+    <w:lsdException w:name="List Table 3 Accent 3" w:uiPriority="48"/>
+    <w:lsdException w:name="List Table 4 Accent 3" w:uiPriority="49"/>
+    <w:lsdException w:name="List Table 5 Dark Accent 3" w:uiPriority="50"/>
+    <w:lsdException w:name="List Table 6 Colorful Accent 3" w:uiPriority="51"/>
+    <w:lsdException w:name="List Table 7 Colorful Accent 3" w:uiPriority="52"/>
+    <w:lsdException w:name="List Table 1 Light Accent 4" w:uiPriority="46"/>
+    <w:lsdException w:name="List Table 2 Accent 4" w:uiPriority="47"/>
+    <w:lsdException w:name="List Table 3 Accent 4" w:uiPriority="48"/>
+    <w:lsdException w:name="List Table 4 Accent 4" w:uiPriority="49"/>
+    <w:lsdException w:name="List Table 5 Dark Accent 4" w:uiPriority="50"/>
+    <w:lsdException w:name="List Table 6 Colorful Accent 4" w:uiPriority="51"/>
+    <w:lsdException w:name="List Table 7 Colorful Accent 4" w:uiPriority="52"/>
+    <w:lsdException w:name="List Table 1 Light Accent 5" w:uiPriority="46"/>
+    <w:lsdException w:name="List Table 2 Accent 5" w:uiPriority="47"/>
+    <w:lsdException w:name="List Table 3 Accent 5" w:uiPriority="48"/>
+    <w:lsdException w:name="List Table 4 Accent 5" w:uiPriority="49"/>
+    <w:lsdException w:name="List Table 5 Dark Accent 5" w:uiPriority="50"/>
+    <w:lsdException w:name="List Table 6 Colorful Accent 5" w:uiPriority="51"/>
+    <w:lsdException w:name="List Table 7 Colorful Accent 5" w:uiPriority="52"/>
+    <w:lsdException w:name="List Table 1 Light Accent 6" w:uiPriority="46"/>
+    <w:lsdException w:name="List Table 2 Accent 6" w:uiPriority="47"/>
+    <w:lsdException w:name="List Table 3 Accent 6" w:uiPriority="48"/>
+    <w:lsdException w:name="List Table 4 Accent 6" w:uiPriority="49"/>
+    <w:lsdException w:name="List Table 5 Dark Accent 6" w:uiPriority="50"/>
+    <w:lsdException w:name="List Table 6 Colorful Accent 6" w:uiPriority="51"/>
+    <w:lsdException w:name="List Table 7 Colorful Accent 6" w:uiPriority="52"/>
+    <w:lsdException w:name="Mention" w:semiHidden="1" w:uiPriority="99" w:unhideWhenUsed="1"/>
+    <w:lsdException w:name="Smart Hyperlink" w:semiHidden="1" w:uiPriority="99" w:unhideWhenUsed="1"/>
+    <w:lsdException w:name="Hashtag" w:semiHidden="1" w:uiPriority="99" w:unhideWhenUsed="1"/>
+    <w:lsdException w:name="Unresolved Mention" w:semiHidden="1" w:uiPriority="99" w:unhideWhenUsed="1"/>
+    <w:lsdException w:name="Smart Link" w:semiHidden="1" w:uiPriority="99" w:unhideWhenUsed="1"/>
   </w:latentStyles>
   <w:style w:type="paragraph" w:default="1" w:styleId="Normal">
     <w:name w:val="Normal"/>

</xml_diff>